<commit_message>
updated readme to new repo
</commit_message>
<xml_diff>
--- a/docs/stageverslag.docx
+++ b/docs/stageverslag.docx
@@ -1612,7 +1612,7 @@
         <w:pStyle w:val="Heading1"/>
         <w:rPr>
           <w:noProof/>
-          <w:lang w:val="nl-NL"/>
+          <w:lang w:val="en-NL"/>
         </w:rPr>
       </w:pPr>
       <w:bookmarkStart w:id="1" w:name="_Toc63115921"/>
@@ -1625,29 +1625,35 @@
         <w:t>Stagebedrijf</w:t>
       </w:r>
       <w:bookmarkEnd w:id="1"/>
+      <w:r>
+        <w:rPr>
+          <w:noProof/>
+          <w:lang w:val="en-NL"/>
+        </w:rPr>
+        <w:t xml:space="preserve"> en aanleiding</w:t>
+      </w:r>
     </w:p>
     <w:p>
       <w:pPr>
         <w:spacing w:after="0"/>
         <w:rPr>
           <w:noProof/>
+          <w:lang w:val="en-NL"/>
+        </w:rPr>
+      </w:pPr>
+      <w:r>
+        <w:rPr>
+          <w:noProof/>
+          <w:lang w:val="nl-NL"/>
+        </w:rPr>
+        <w:t>Ik heb stage gelopen bij Stichting 010010, een bedrijf zonder winstoogmerk dat lespakketten maakt om basisschoolleerlingen les te geven op het gebied van computerwetenschappen en robotica (samengevat als “de 21</w:t>
+      </w:r>
+      <w:r>
+        <w:rPr>
+          <w:noProof/>
           <w:vertAlign w:val="superscript"/>
           <w:lang w:val="nl-NL"/>
         </w:rPr>
-      </w:pPr>
-      <w:r>
-        <w:rPr>
-          <w:noProof/>
-          <w:lang w:val="nl-NL"/>
-        </w:rPr>
-        <w:t>Ik heb stage gelopen bij Stichting 010010, een bedrijf zonder winstoogmerk dat lespakketten maakt om basisschoolleerlingen les te geven op het gebied van computerwetenschappen en robotica (samengevat als “de 21</w:t>
-      </w:r>
-      <w:r>
-        <w:rPr>
-          <w:noProof/>
-          <w:vertAlign w:val="superscript"/>
-          <w:lang w:val="nl-NL"/>
-        </w:rPr>
         <w:t>e</w:t>
       </w:r>
       <w:r>
@@ -1698,6 +1704,3988 @@
           <w:lang w:val="nl-NL"/>
         </w:rPr>
         <w:t>rogrammeren wordt een stuk minder abstract voor kinderen als ze er de echte wereld mee kunnen beïnvloeden.</w:t>
+      </w:r>
+      <w:r>
+        <w:rPr>
+          <w:noProof/>
+          <w:lang w:val="en-NL"/>
+        </w:rPr>
+        <w:t xml:space="preserve"> Oorspronkelijk heb ik bij het bedrijf gesolliciteerd voor een andere opdracht, het ontwikkelen van een draadloze aansturing van een robotauto. Die opdracht stond op de vacaturebank van praktijklink en leek me wel leuk. Tijdens het sollicitatiegesprek hebben we besloten dat de huidige opdracht wat uitdagender en leuker zou zijn. Dat was maar goed ook, want </w:t>
+      </w:r>
+      <w:r>
+        <w:rPr>
+          <w:noProof/>
+          <w:lang w:val="en-NL"/>
+        </w:rPr>
+        <w:t xml:space="preserve">later bleek dat </w:t>
+      </w:r>
+      <w:r>
+        <w:rPr>
+          <w:noProof/>
+          <w:lang w:val="en-NL"/>
+        </w:rPr>
+        <w:t xml:space="preserve">de oorspronkelijke opdracht bedoeld </w:t>
+      </w:r>
+      <w:r>
+        <w:rPr>
+          <w:noProof/>
+          <w:lang w:val="en-NL"/>
+        </w:rPr>
+        <w:t>was</w:t>
+      </w:r>
+      <w:r>
+        <w:rPr>
+          <w:noProof/>
+          <w:lang w:val="en-NL"/>
+        </w:rPr>
+        <w:t xml:space="preserve"> voor 2e-jaars studenten.</w:t>
+      </w:r>
+    </w:p>
+    <w:p>
+      <w:pPr>
+        <w:spacing w:after="0"/>
+        <w:rPr>
+          <w:noProof/>
+          <w:lang w:val="en-NL"/>
+        </w:rPr>
+      </w:pPr>
+    </w:p>
+    <w:p>
+      <w:pPr>
+        <w:pStyle w:val="Heading1"/>
+        <w:rPr>
+          <w:noProof/>
+          <w:lang w:val="en-NL"/>
+        </w:rPr>
+      </w:pPr>
+      <w:r>
+        <w:rPr>
+          <w:noProof/>
+          <w:lang w:val="en-NL"/>
+        </w:rPr>
+        <w:t>Gestelde eisen</w:t>
+      </w:r>
+    </w:p>
+    <w:p>
+      <w:pPr>
+        <w:rPr>
+          <w:lang w:val="en-NL"/>
+        </w:rPr>
+      </w:pPr>
+      <w:proofErr w:type="spellStart"/>
+      <w:r>
+        <w:rPr>
+          <w:lang w:val="en-NL"/>
+        </w:rPr>
+        <w:t>Omdat</w:t>
+      </w:r>
+      <w:proofErr w:type="spellEnd"/>
+      <w:r>
+        <w:rPr>
+          <w:lang w:val="en-NL"/>
+        </w:rPr>
+        <w:t xml:space="preserve"> de </w:t>
+      </w:r>
+      <w:proofErr w:type="spellStart"/>
+      <w:r>
+        <w:rPr>
+          <w:lang w:val="en-NL"/>
+        </w:rPr>
+        <w:t>opdracht</w:t>
+      </w:r>
+      <w:proofErr w:type="spellEnd"/>
+      <w:r>
+        <w:rPr>
+          <w:lang w:val="en-NL"/>
+        </w:rPr>
+        <w:t xml:space="preserve"> </w:t>
+      </w:r>
+      <w:proofErr w:type="spellStart"/>
+      <w:r>
+        <w:rPr>
+          <w:lang w:val="en-NL"/>
+        </w:rPr>
+        <w:t>eigenlijk</w:t>
+      </w:r>
+      <w:proofErr w:type="spellEnd"/>
+      <w:r>
+        <w:rPr>
+          <w:lang w:val="en-NL"/>
+        </w:rPr>
+        <w:t xml:space="preserve"> pas </w:t>
+      </w:r>
+      <w:proofErr w:type="spellStart"/>
+      <w:r>
+        <w:rPr>
+          <w:lang w:val="en-NL"/>
+        </w:rPr>
+        <w:t>vorm</w:t>
+      </w:r>
+      <w:proofErr w:type="spellEnd"/>
+      <w:r>
+        <w:rPr>
+          <w:lang w:val="en-NL"/>
+        </w:rPr>
+        <w:t xml:space="preserve"> </w:t>
+      </w:r>
+      <w:proofErr w:type="spellStart"/>
+      <w:r>
+        <w:rPr>
+          <w:lang w:val="en-NL"/>
+        </w:rPr>
+        <w:t>kreeg</w:t>
+      </w:r>
+      <w:proofErr w:type="spellEnd"/>
+      <w:r>
+        <w:rPr>
+          <w:lang w:val="en-NL"/>
+        </w:rPr>
+        <w:t xml:space="preserve"> </w:t>
+      </w:r>
+      <w:proofErr w:type="spellStart"/>
+      <w:r>
+        <w:rPr>
+          <w:lang w:val="en-NL"/>
+        </w:rPr>
+        <w:t>tijdens</w:t>
+      </w:r>
+      <w:proofErr w:type="spellEnd"/>
+      <w:r>
+        <w:rPr>
+          <w:lang w:val="en-NL"/>
+        </w:rPr>
+        <w:t xml:space="preserve"> het </w:t>
+      </w:r>
+      <w:proofErr w:type="spellStart"/>
+      <w:r>
+        <w:rPr>
+          <w:lang w:val="en-NL"/>
+        </w:rPr>
+        <w:t>sollicitatiegesprek</w:t>
+      </w:r>
+      <w:proofErr w:type="spellEnd"/>
+      <w:r>
+        <w:rPr>
+          <w:lang w:val="en-NL"/>
+        </w:rPr>
+        <w:t xml:space="preserve"> </w:t>
+      </w:r>
+      <w:proofErr w:type="spellStart"/>
+      <w:r>
+        <w:rPr>
+          <w:lang w:val="en-NL"/>
+        </w:rPr>
+        <w:t>waren</w:t>
+      </w:r>
+      <w:proofErr w:type="spellEnd"/>
+      <w:r>
+        <w:rPr>
+          <w:lang w:val="en-NL"/>
+        </w:rPr>
+        <w:t xml:space="preserve"> er </w:t>
+      </w:r>
+      <w:proofErr w:type="spellStart"/>
+      <w:r>
+        <w:rPr>
+          <w:lang w:val="en-NL"/>
+        </w:rPr>
+        <w:t>weinig</w:t>
+      </w:r>
+      <w:proofErr w:type="spellEnd"/>
+      <w:r>
+        <w:rPr>
+          <w:lang w:val="en-NL"/>
+        </w:rPr>
+        <w:t xml:space="preserve"> </w:t>
+      </w:r>
+      <w:proofErr w:type="spellStart"/>
+      <w:r>
+        <w:rPr>
+          <w:lang w:val="en-NL"/>
+        </w:rPr>
+        <w:t>harde</w:t>
+      </w:r>
+      <w:proofErr w:type="spellEnd"/>
+      <w:r>
+        <w:rPr>
+          <w:lang w:val="en-NL"/>
+        </w:rPr>
+        <w:t xml:space="preserve"> </w:t>
+      </w:r>
+      <w:proofErr w:type="spellStart"/>
+      <w:r>
+        <w:rPr>
+          <w:lang w:val="en-NL"/>
+        </w:rPr>
+        <w:t>eisen</w:t>
+      </w:r>
+      <w:proofErr w:type="spellEnd"/>
+      <w:r>
+        <w:rPr>
+          <w:lang w:val="en-NL"/>
+        </w:rPr>
+        <w:t>.</w:t>
+      </w:r>
+      <w:r>
+        <w:rPr>
+          <w:lang w:val="en-NL"/>
+        </w:rPr>
+        <w:t xml:space="preserve"> De </w:t>
+      </w:r>
+      <w:proofErr w:type="spellStart"/>
+      <w:r>
+        <w:rPr>
+          <w:lang w:val="en-NL"/>
+        </w:rPr>
+        <w:t>oorspronkelijke</w:t>
+      </w:r>
+      <w:proofErr w:type="spellEnd"/>
+      <w:r>
+        <w:rPr>
+          <w:lang w:val="en-NL"/>
+        </w:rPr>
+        <w:t xml:space="preserve"> </w:t>
+      </w:r>
+      <w:proofErr w:type="spellStart"/>
+      <w:r>
+        <w:rPr>
+          <w:lang w:val="en-NL"/>
+        </w:rPr>
+        <w:t>eisen</w:t>
+      </w:r>
+      <w:proofErr w:type="spellEnd"/>
+      <w:r>
+        <w:rPr>
+          <w:lang w:val="en-NL"/>
+        </w:rPr>
+        <w:t xml:space="preserve"> </w:t>
+      </w:r>
+      <w:proofErr w:type="spellStart"/>
+      <w:r>
+        <w:rPr>
+          <w:lang w:val="en-NL"/>
+        </w:rPr>
+        <w:t>waren</w:t>
+      </w:r>
+      <w:proofErr w:type="spellEnd"/>
+      <w:r>
+        <w:rPr>
+          <w:lang w:val="en-NL"/>
+        </w:rPr>
+        <w:t>:</w:t>
+      </w:r>
+    </w:p>
+    <w:p>
+      <w:pPr>
+        <w:pStyle w:val="ListParagraph"/>
+        <w:numPr>
+          <w:ilvl w:val="0"/>
+          <w:numId w:val="3"/>
+        </w:numPr>
+        <w:rPr>
+          <w:lang w:val="en-NL"/>
+        </w:rPr>
+      </w:pPr>
+      <w:proofErr w:type="spellStart"/>
+      <w:r>
+        <w:rPr>
+          <w:lang w:val="en-NL"/>
+        </w:rPr>
+        <w:t>Een</w:t>
+      </w:r>
+      <w:proofErr w:type="spellEnd"/>
+      <w:r>
+        <w:rPr>
+          <w:lang w:val="en-NL"/>
+        </w:rPr>
+        <w:t xml:space="preserve"> </w:t>
+      </w:r>
+      <w:proofErr w:type="spellStart"/>
+      <w:r>
+        <w:rPr>
+          <w:lang w:val="en-NL"/>
+        </w:rPr>
+        <w:t>robotarm</w:t>
+      </w:r>
+      <w:proofErr w:type="spellEnd"/>
+      <w:r>
+        <w:rPr>
+          <w:lang w:val="en-NL"/>
+        </w:rPr>
+        <w:t xml:space="preserve"> van type OWI-535 </w:t>
+      </w:r>
+      <w:proofErr w:type="spellStart"/>
+      <w:r>
+        <w:rPr>
+          <w:lang w:val="en-NL"/>
+        </w:rPr>
+        <w:t>moet</w:t>
+      </w:r>
+      <w:proofErr w:type="spellEnd"/>
+      <w:r>
+        <w:rPr>
+          <w:lang w:val="en-NL"/>
+        </w:rPr>
+        <w:t xml:space="preserve"> </w:t>
+      </w:r>
+      <w:r>
+        <w:rPr>
+          <w:lang w:val="nl-NL"/>
+        </w:rPr>
+        <w:t xml:space="preserve">op dusdanige manier aangesloten worden op een </w:t>
+      </w:r>
+      <w:proofErr w:type="spellStart"/>
+      <w:r>
+        <w:rPr>
+          <w:lang w:val="nl-NL"/>
+        </w:rPr>
+        <w:t>raspberry</w:t>
+      </w:r>
+      <w:proofErr w:type="spellEnd"/>
+      <w:r>
+        <w:rPr>
+          <w:lang w:val="nl-NL"/>
+        </w:rPr>
+        <w:t xml:space="preserve"> p</w:t>
+      </w:r>
+      <w:proofErr w:type="spellStart"/>
+      <w:r>
+        <w:rPr>
+          <w:lang w:val="en-NL"/>
+        </w:rPr>
+        <w:t>i</w:t>
+      </w:r>
+      <w:proofErr w:type="spellEnd"/>
+      <w:r>
+        <w:rPr>
+          <w:lang w:val="en-NL"/>
+        </w:rPr>
+        <w:t xml:space="preserve"> </w:t>
+      </w:r>
+      <w:proofErr w:type="spellStart"/>
+      <w:r>
+        <w:rPr>
+          <w:lang w:val="en-NL"/>
+        </w:rPr>
+        <w:t>dat</w:t>
+      </w:r>
+      <w:proofErr w:type="spellEnd"/>
+      <w:r>
+        <w:rPr>
+          <w:lang w:val="en-NL"/>
+        </w:rPr>
+        <w:t xml:space="preserve"> </w:t>
+      </w:r>
+      <w:proofErr w:type="spellStart"/>
+      <w:r>
+        <w:rPr>
+          <w:lang w:val="en-NL"/>
+        </w:rPr>
+        <w:t>deze</w:t>
+      </w:r>
+      <w:proofErr w:type="spellEnd"/>
+      <w:r>
+        <w:rPr>
+          <w:lang w:val="en-NL"/>
+        </w:rPr>
+        <w:t xml:space="preserve"> door de pi </w:t>
+      </w:r>
+      <w:proofErr w:type="spellStart"/>
+      <w:r>
+        <w:rPr>
+          <w:lang w:val="en-NL"/>
+        </w:rPr>
+        <w:t>aangestuurd</w:t>
+      </w:r>
+      <w:proofErr w:type="spellEnd"/>
+      <w:r>
+        <w:rPr>
+          <w:lang w:val="en-NL"/>
+        </w:rPr>
+        <w:t xml:space="preserve"> </w:t>
+      </w:r>
+      <w:proofErr w:type="spellStart"/>
+      <w:r>
+        <w:rPr>
+          <w:lang w:val="en-NL"/>
+        </w:rPr>
+        <w:t>kan</w:t>
+      </w:r>
+      <w:proofErr w:type="spellEnd"/>
+      <w:r>
+        <w:rPr>
+          <w:lang w:val="en-NL"/>
+        </w:rPr>
+        <w:t xml:space="preserve"> </w:t>
+      </w:r>
+      <w:proofErr w:type="spellStart"/>
+      <w:r>
+        <w:rPr>
+          <w:lang w:val="en-NL"/>
+        </w:rPr>
+        <w:t>worden</w:t>
+      </w:r>
+      <w:proofErr w:type="spellEnd"/>
+      <w:r>
+        <w:rPr>
+          <w:lang w:val="en-NL"/>
+        </w:rPr>
+        <w:t xml:space="preserve">. </w:t>
+      </w:r>
+    </w:p>
+    <w:p>
+      <w:pPr>
+        <w:pStyle w:val="ListParagraph"/>
+        <w:numPr>
+          <w:ilvl w:val="0"/>
+          <w:numId w:val="3"/>
+        </w:numPr>
+        <w:rPr>
+          <w:lang w:val="en-NL"/>
+        </w:rPr>
+      </w:pPr>
+      <w:r>
+        <w:rPr>
+          <w:lang w:val="en-NL"/>
+        </w:rPr>
+        <w:t xml:space="preserve">De </w:t>
+      </w:r>
+      <w:proofErr w:type="spellStart"/>
+      <w:r>
+        <w:rPr>
+          <w:lang w:val="en-NL"/>
+        </w:rPr>
+        <w:t>manier</w:t>
+      </w:r>
+      <w:proofErr w:type="spellEnd"/>
+      <w:r>
+        <w:rPr>
+          <w:lang w:val="en-NL"/>
+        </w:rPr>
+        <w:t xml:space="preserve"> van </w:t>
+      </w:r>
+      <w:proofErr w:type="spellStart"/>
+      <w:r>
+        <w:rPr>
+          <w:lang w:val="en-NL"/>
+        </w:rPr>
+        <w:t>aansluiten</w:t>
+      </w:r>
+      <w:proofErr w:type="spellEnd"/>
+      <w:r>
+        <w:rPr>
+          <w:lang w:val="en-NL"/>
+        </w:rPr>
+        <w:t xml:space="preserve"> </w:t>
+      </w:r>
+      <w:proofErr w:type="spellStart"/>
+      <w:r>
+        <w:rPr>
+          <w:lang w:val="en-NL"/>
+        </w:rPr>
+        <w:t>moet</w:t>
+      </w:r>
+      <w:proofErr w:type="spellEnd"/>
+      <w:r>
+        <w:rPr>
+          <w:lang w:val="en-NL"/>
+        </w:rPr>
+        <w:t xml:space="preserve"> </w:t>
+      </w:r>
+      <w:proofErr w:type="spellStart"/>
+      <w:r>
+        <w:rPr>
+          <w:lang w:val="en-NL"/>
+        </w:rPr>
+        <w:t>eenvoudig</w:t>
+      </w:r>
+      <w:proofErr w:type="spellEnd"/>
+      <w:r>
+        <w:rPr>
+          <w:lang w:val="en-NL"/>
+        </w:rPr>
+        <w:t xml:space="preserve"> </w:t>
+      </w:r>
+      <w:proofErr w:type="spellStart"/>
+      <w:r>
+        <w:rPr>
+          <w:lang w:val="en-NL"/>
+        </w:rPr>
+        <w:t>genoeg</w:t>
+      </w:r>
+      <w:proofErr w:type="spellEnd"/>
+      <w:r>
+        <w:rPr>
+          <w:lang w:val="en-NL"/>
+        </w:rPr>
+        <w:t xml:space="preserve"> </w:t>
+      </w:r>
+      <w:proofErr w:type="spellStart"/>
+      <w:r>
+        <w:rPr>
+          <w:lang w:val="en-NL"/>
+        </w:rPr>
+        <w:t>zijn</w:t>
+      </w:r>
+      <w:proofErr w:type="spellEnd"/>
+      <w:r>
+        <w:rPr>
+          <w:lang w:val="en-NL"/>
+        </w:rPr>
+        <w:t xml:space="preserve"> om door </w:t>
+      </w:r>
+      <w:proofErr w:type="spellStart"/>
+      <w:r>
+        <w:rPr>
+          <w:lang w:val="en-NL"/>
+        </w:rPr>
+        <w:t>een</w:t>
+      </w:r>
+      <w:proofErr w:type="spellEnd"/>
+      <w:r>
+        <w:rPr>
+          <w:lang w:val="en-NL"/>
+        </w:rPr>
+        <w:t xml:space="preserve"> kind van 10 </w:t>
+      </w:r>
+      <w:proofErr w:type="spellStart"/>
+      <w:r>
+        <w:rPr>
+          <w:lang w:val="en-NL"/>
+        </w:rPr>
+        <w:t>jaar</w:t>
+      </w:r>
+      <w:proofErr w:type="spellEnd"/>
+      <w:r>
+        <w:rPr>
+          <w:lang w:val="en-NL"/>
+        </w:rPr>
+        <w:t xml:space="preserve"> oud </w:t>
+      </w:r>
+      <w:proofErr w:type="spellStart"/>
+      <w:r>
+        <w:rPr>
+          <w:lang w:val="en-NL"/>
+        </w:rPr>
+        <w:t>uitgevoerd</w:t>
+      </w:r>
+      <w:proofErr w:type="spellEnd"/>
+      <w:r>
+        <w:rPr>
+          <w:lang w:val="en-NL"/>
+        </w:rPr>
+        <w:t xml:space="preserve"> </w:t>
+      </w:r>
+      <w:proofErr w:type="spellStart"/>
+      <w:r>
+        <w:rPr>
+          <w:lang w:val="en-NL"/>
+        </w:rPr>
+        <w:t>te</w:t>
+      </w:r>
+      <w:proofErr w:type="spellEnd"/>
+      <w:r>
+        <w:rPr>
+          <w:lang w:val="en-NL"/>
+        </w:rPr>
+        <w:t xml:space="preserve"> </w:t>
+      </w:r>
+      <w:proofErr w:type="spellStart"/>
+      <w:r>
+        <w:rPr>
+          <w:lang w:val="en-NL"/>
+        </w:rPr>
+        <w:t>worden</w:t>
+      </w:r>
+      <w:proofErr w:type="spellEnd"/>
+      <w:r>
+        <w:rPr>
+          <w:lang w:val="en-NL"/>
+        </w:rPr>
+        <w:t>.</w:t>
+      </w:r>
+    </w:p>
+    <w:p>
+      <w:pPr>
+        <w:pStyle w:val="ListParagraph"/>
+        <w:numPr>
+          <w:ilvl w:val="0"/>
+          <w:numId w:val="3"/>
+        </w:numPr>
+        <w:rPr>
+          <w:lang w:val="en-NL"/>
+        </w:rPr>
+      </w:pPr>
+      <w:r>
+        <w:rPr>
+          <w:lang w:val="en-NL"/>
+        </w:rPr>
+        <w:t xml:space="preserve">Er </w:t>
+      </w:r>
+      <w:proofErr w:type="spellStart"/>
+      <w:r>
+        <w:rPr>
+          <w:lang w:val="en-NL"/>
+        </w:rPr>
+        <w:t>moet</w:t>
+      </w:r>
+      <w:proofErr w:type="spellEnd"/>
+      <w:r>
+        <w:rPr>
+          <w:lang w:val="en-NL"/>
+        </w:rPr>
+        <w:t xml:space="preserve"> </w:t>
+      </w:r>
+      <w:proofErr w:type="spellStart"/>
+      <w:r>
+        <w:rPr>
+          <w:lang w:val="en-NL"/>
+        </w:rPr>
+        <w:t>een</w:t>
+      </w:r>
+      <w:proofErr w:type="spellEnd"/>
+      <w:r>
+        <w:rPr>
+          <w:lang w:val="en-NL"/>
+        </w:rPr>
+        <w:t xml:space="preserve"> </w:t>
+      </w:r>
+      <w:proofErr w:type="spellStart"/>
+      <w:r>
+        <w:rPr>
+          <w:lang w:val="en-NL"/>
+        </w:rPr>
+        <w:t>programmeerinterface</w:t>
+      </w:r>
+      <w:proofErr w:type="spellEnd"/>
+      <w:r>
+        <w:rPr>
+          <w:lang w:val="en-NL"/>
+        </w:rPr>
+        <w:t xml:space="preserve"> </w:t>
+      </w:r>
+      <w:proofErr w:type="spellStart"/>
+      <w:r>
+        <w:rPr>
+          <w:lang w:val="en-NL"/>
+        </w:rPr>
+        <w:t>geschreven</w:t>
+      </w:r>
+      <w:proofErr w:type="spellEnd"/>
+      <w:r>
+        <w:rPr>
+          <w:lang w:val="en-NL"/>
+        </w:rPr>
+        <w:t xml:space="preserve"> </w:t>
+      </w:r>
+      <w:proofErr w:type="spellStart"/>
+      <w:r>
+        <w:rPr>
+          <w:lang w:val="en-NL"/>
+        </w:rPr>
+        <w:t>worden</w:t>
+      </w:r>
+      <w:proofErr w:type="spellEnd"/>
+      <w:r>
+        <w:rPr>
+          <w:lang w:val="en-NL"/>
+        </w:rPr>
+        <w:t xml:space="preserve">, van </w:t>
+      </w:r>
+      <w:proofErr w:type="spellStart"/>
+      <w:r>
+        <w:rPr>
+          <w:lang w:val="en-NL"/>
+        </w:rPr>
+        <w:t>waaruit</w:t>
+      </w:r>
+      <w:proofErr w:type="spellEnd"/>
+      <w:r>
+        <w:rPr>
+          <w:lang w:val="en-NL"/>
+        </w:rPr>
+        <w:t xml:space="preserve"> de </w:t>
+      </w:r>
+      <w:proofErr w:type="spellStart"/>
+      <w:r>
+        <w:rPr>
+          <w:lang w:val="en-NL"/>
+        </w:rPr>
+        <w:t>robotarm</w:t>
+      </w:r>
+      <w:proofErr w:type="spellEnd"/>
+      <w:r>
+        <w:rPr>
+          <w:lang w:val="en-NL"/>
+        </w:rPr>
+        <w:t xml:space="preserve"> </w:t>
+      </w:r>
+      <w:proofErr w:type="spellStart"/>
+      <w:r>
+        <w:rPr>
+          <w:lang w:val="en-NL"/>
+        </w:rPr>
+        <w:t>aangestuurd</w:t>
+      </w:r>
+      <w:proofErr w:type="spellEnd"/>
+      <w:r>
+        <w:rPr>
+          <w:lang w:val="en-NL"/>
+        </w:rPr>
+        <w:t xml:space="preserve"> </w:t>
+      </w:r>
+      <w:proofErr w:type="spellStart"/>
+      <w:r>
+        <w:rPr>
+          <w:lang w:val="en-NL"/>
+        </w:rPr>
+        <w:t>kan</w:t>
+      </w:r>
+      <w:proofErr w:type="spellEnd"/>
+      <w:r>
+        <w:rPr>
+          <w:lang w:val="en-NL"/>
+        </w:rPr>
+        <w:t xml:space="preserve"> </w:t>
+      </w:r>
+      <w:proofErr w:type="spellStart"/>
+      <w:r>
+        <w:rPr>
+          <w:lang w:val="en-NL"/>
+        </w:rPr>
+        <w:t>worden</w:t>
+      </w:r>
+      <w:proofErr w:type="spellEnd"/>
+      <w:r>
+        <w:rPr>
+          <w:lang w:val="en-NL"/>
+        </w:rPr>
+        <w:t>.</w:t>
+      </w:r>
+    </w:p>
+    <w:p>
+      <w:pPr>
+        <w:pStyle w:val="ListParagraph"/>
+        <w:numPr>
+          <w:ilvl w:val="0"/>
+          <w:numId w:val="3"/>
+        </w:numPr>
+        <w:rPr>
+          <w:lang w:val="en-NL"/>
+        </w:rPr>
+      </w:pPr>
+      <w:r>
+        <w:rPr>
+          <w:lang w:val="en-NL"/>
+        </w:rPr>
+        <w:t xml:space="preserve">De </w:t>
+      </w:r>
+      <w:proofErr w:type="spellStart"/>
+      <w:r>
+        <w:rPr>
+          <w:lang w:val="en-NL"/>
+        </w:rPr>
+        <w:t>programmeerinterface</w:t>
+      </w:r>
+      <w:proofErr w:type="spellEnd"/>
+      <w:r>
+        <w:rPr>
+          <w:lang w:val="en-NL"/>
+        </w:rPr>
+        <w:t xml:space="preserve"> </w:t>
+      </w:r>
+      <w:proofErr w:type="spellStart"/>
+      <w:r>
+        <w:rPr>
+          <w:lang w:val="en-NL"/>
+        </w:rPr>
+        <w:t>moet</w:t>
+      </w:r>
+      <w:proofErr w:type="spellEnd"/>
+      <w:r>
+        <w:rPr>
+          <w:lang w:val="en-NL"/>
+        </w:rPr>
+        <w:t xml:space="preserve"> </w:t>
+      </w:r>
+      <w:proofErr w:type="spellStart"/>
+      <w:r>
+        <w:rPr>
+          <w:lang w:val="en-NL"/>
+        </w:rPr>
+        <w:t>worden</w:t>
+      </w:r>
+      <w:proofErr w:type="spellEnd"/>
+      <w:r>
+        <w:rPr>
+          <w:lang w:val="en-NL"/>
+        </w:rPr>
+        <w:t xml:space="preserve"> </w:t>
+      </w:r>
+      <w:proofErr w:type="spellStart"/>
+      <w:r>
+        <w:rPr>
+          <w:lang w:val="en-NL"/>
+        </w:rPr>
+        <w:t>geschreven</w:t>
+      </w:r>
+      <w:proofErr w:type="spellEnd"/>
+      <w:r>
+        <w:rPr>
+          <w:lang w:val="en-NL"/>
+        </w:rPr>
+        <w:t xml:space="preserve"> in Python 3.</w:t>
+      </w:r>
+    </w:p>
+    <w:p>
+      <w:pPr>
+        <w:pStyle w:val="ListParagraph"/>
+        <w:numPr>
+          <w:ilvl w:val="0"/>
+          <w:numId w:val="3"/>
+        </w:numPr>
+        <w:rPr>
+          <w:lang w:val="en-NL"/>
+        </w:rPr>
+      </w:pPr>
+      <w:r>
+        <w:rPr>
+          <w:lang w:val="en-NL"/>
+        </w:rPr>
+        <w:t xml:space="preserve">De </w:t>
+      </w:r>
+      <w:proofErr w:type="spellStart"/>
+      <w:r>
+        <w:rPr>
+          <w:lang w:val="en-NL"/>
+        </w:rPr>
+        <w:t>programmeerinterface</w:t>
+      </w:r>
+      <w:proofErr w:type="spellEnd"/>
+      <w:r>
+        <w:rPr>
+          <w:lang w:val="en-NL"/>
+        </w:rPr>
+        <w:t xml:space="preserve"> </w:t>
+      </w:r>
+      <w:proofErr w:type="spellStart"/>
+      <w:r>
+        <w:rPr>
+          <w:lang w:val="en-NL"/>
+        </w:rPr>
+        <w:t>moet</w:t>
+      </w:r>
+      <w:proofErr w:type="spellEnd"/>
+      <w:r>
+        <w:rPr>
+          <w:lang w:val="en-NL"/>
+        </w:rPr>
+        <w:t xml:space="preserve"> </w:t>
+      </w:r>
+      <w:proofErr w:type="spellStart"/>
+      <w:r>
+        <w:rPr>
+          <w:lang w:val="en-NL"/>
+        </w:rPr>
+        <w:t>te</w:t>
+      </w:r>
+      <w:proofErr w:type="spellEnd"/>
+      <w:r>
+        <w:rPr>
+          <w:lang w:val="en-NL"/>
+        </w:rPr>
+        <w:t xml:space="preserve"> </w:t>
+      </w:r>
+      <w:proofErr w:type="spellStart"/>
+      <w:r>
+        <w:rPr>
+          <w:lang w:val="en-NL"/>
+        </w:rPr>
+        <w:t>begrijpen</w:t>
+      </w:r>
+      <w:proofErr w:type="spellEnd"/>
+      <w:r>
+        <w:rPr>
+          <w:lang w:val="en-NL"/>
+        </w:rPr>
+        <w:t xml:space="preserve"> </w:t>
+      </w:r>
+      <w:proofErr w:type="spellStart"/>
+      <w:r>
+        <w:rPr>
+          <w:lang w:val="en-NL"/>
+        </w:rPr>
+        <w:t>zijn</w:t>
+      </w:r>
+      <w:proofErr w:type="spellEnd"/>
+      <w:r>
+        <w:rPr>
+          <w:lang w:val="en-NL"/>
+        </w:rPr>
+        <w:t xml:space="preserve"> </w:t>
+      </w:r>
+      <w:proofErr w:type="spellStart"/>
+      <w:r>
+        <w:rPr>
+          <w:lang w:val="en-NL"/>
+        </w:rPr>
+        <w:t>voor</w:t>
+      </w:r>
+      <w:proofErr w:type="spellEnd"/>
+      <w:r>
+        <w:rPr>
+          <w:lang w:val="en-NL"/>
+        </w:rPr>
+        <w:t xml:space="preserve"> </w:t>
+      </w:r>
+      <w:proofErr w:type="spellStart"/>
+      <w:r>
+        <w:rPr>
+          <w:lang w:val="en-NL"/>
+        </w:rPr>
+        <w:t>een</w:t>
+      </w:r>
+      <w:proofErr w:type="spellEnd"/>
+      <w:r>
+        <w:rPr>
+          <w:lang w:val="en-NL"/>
+        </w:rPr>
+        <w:t xml:space="preserve"> kind van 10 </w:t>
+      </w:r>
+      <w:proofErr w:type="spellStart"/>
+      <w:r>
+        <w:rPr>
+          <w:lang w:val="en-NL"/>
+        </w:rPr>
+        <w:t>jaar</w:t>
+      </w:r>
+      <w:proofErr w:type="spellEnd"/>
+      <w:r>
+        <w:rPr>
+          <w:lang w:val="en-NL"/>
+        </w:rPr>
+        <w:t xml:space="preserve"> oud. </w:t>
+      </w:r>
+    </w:p>
+    <w:p>
+      <w:pPr>
+        <w:rPr>
+          <w:noProof/>
+          <w:lang w:val="en-NL"/>
+        </w:rPr>
+      </w:pPr>
+      <w:r>
+        <w:rPr>
+          <w:noProof/>
+          <w:lang w:val="en-NL"/>
+        </w:rPr>
+        <w:t>Lopende het project zijn er meer eisen bijgekomen:</w:t>
+      </w:r>
+    </w:p>
+    <w:p>
+      <w:pPr>
+        <w:pStyle w:val="ListParagraph"/>
+        <w:numPr>
+          <w:ilvl w:val="0"/>
+          <w:numId w:val="3"/>
+        </w:numPr>
+        <w:rPr>
+          <w:lang w:val="en-NL"/>
+        </w:rPr>
+      </w:pPr>
+      <w:r>
+        <w:rPr>
+          <w:lang w:val="en-NL"/>
+        </w:rPr>
+        <w:t xml:space="preserve">Code </w:t>
+      </w:r>
+      <w:proofErr w:type="spellStart"/>
+      <w:r>
+        <w:rPr>
+          <w:lang w:val="en-NL"/>
+        </w:rPr>
+        <w:t>en</w:t>
+      </w:r>
+      <w:proofErr w:type="spellEnd"/>
+      <w:r>
+        <w:rPr>
+          <w:lang w:val="en-NL"/>
+        </w:rPr>
+        <w:t xml:space="preserve"> comments </w:t>
+      </w:r>
+      <w:proofErr w:type="spellStart"/>
+      <w:r>
+        <w:rPr>
+          <w:lang w:val="en-NL"/>
+        </w:rPr>
+        <w:t>moeten</w:t>
+      </w:r>
+      <w:proofErr w:type="spellEnd"/>
+      <w:r>
+        <w:rPr>
+          <w:lang w:val="en-NL"/>
+        </w:rPr>
+        <w:t xml:space="preserve"> in het Engels </w:t>
+      </w:r>
+      <w:proofErr w:type="spellStart"/>
+      <w:r>
+        <w:rPr>
+          <w:lang w:val="en-NL"/>
+        </w:rPr>
+        <w:t>geschreven</w:t>
+      </w:r>
+      <w:proofErr w:type="spellEnd"/>
+      <w:r>
+        <w:rPr>
+          <w:lang w:val="en-NL"/>
+        </w:rPr>
+        <w:t xml:space="preserve"> </w:t>
+      </w:r>
+      <w:proofErr w:type="spellStart"/>
+      <w:r>
+        <w:rPr>
+          <w:lang w:val="en-NL"/>
+        </w:rPr>
+        <w:t>worden</w:t>
+      </w:r>
+      <w:proofErr w:type="spellEnd"/>
+      <w:r>
+        <w:rPr>
+          <w:lang w:val="en-NL"/>
+        </w:rPr>
+        <w:t xml:space="preserve">, </w:t>
+      </w:r>
+      <w:proofErr w:type="spellStart"/>
+      <w:r>
+        <w:rPr>
+          <w:lang w:val="en-NL"/>
+        </w:rPr>
+        <w:t>documentatie</w:t>
+      </w:r>
+      <w:proofErr w:type="spellEnd"/>
+      <w:r>
+        <w:rPr>
+          <w:lang w:val="en-NL"/>
+        </w:rPr>
+        <w:t xml:space="preserve"> in het </w:t>
+      </w:r>
+      <w:proofErr w:type="spellStart"/>
+      <w:r>
+        <w:rPr>
+          <w:lang w:val="en-NL"/>
+        </w:rPr>
+        <w:t>Nederlands</w:t>
+      </w:r>
+      <w:proofErr w:type="spellEnd"/>
+      <w:r>
+        <w:rPr>
+          <w:lang w:val="en-NL"/>
+        </w:rPr>
+        <w:t>.</w:t>
+      </w:r>
+    </w:p>
+    <w:p>
+      <w:pPr>
+        <w:pStyle w:val="ListParagraph"/>
+        <w:numPr>
+          <w:ilvl w:val="0"/>
+          <w:numId w:val="3"/>
+        </w:numPr>
+        <w:rPr>
+          <w:lang w:val="en-NL"/>
+        </w:rPr>
+      </w:pPr>
+      <w:r>
+        <w:rPr>
+          <w:lang w:val="en-NL"/>
+        </w:rPr>
+        <w:t xml:space="preserve">Code </w:t>
+      </w:r>
+      <w:proofErr w:type="spellStart"/>
+      <w:r>
+        <w:rPr>
+          <w:lang w:val="en-NL"/>
+        </w:rPr>
+        <w:t>moet</w:t>
+      </w:r>
+      <w:proofErr w:type="spellEnd"/>
+      <w:r>
+        <w:rPr>
+          <w:lang w:val="en-NL"/>
+        </w:rPr>
+        <w:t xml:space="preserve"> </w:t>
+      </w:r>
+      <w:proofErr w:type="spellStart"/>
+      <w:r>
+        <w:rPr>
+          <w:lang w:val="en-NL"/>
+        </w:rPr>
+        <w:t>zoveel</w:t>
+      </w:r>
+      <w:proofErr w:type="spellEnd"/>
+      <w:r>
+        <w:rPr>
+          <w:lang w:val="en-NL"/>
+        </w:rPr>
+        <w:t xml:space="preserve"> </w:t>
+      </w:r>
+      <w:proofErr w:type="spellStart"/>
+      <w:r>
+        <w:rPr>
+          <w:lang w:val="en-NL"/>
+        </w:rPr>
+        <w:t>mogelijk</w:t>
+      </w:r>
+      <w:proofErr w:type="spellEnd"/>
+      <w:r>
+        <w:rPr>
+          <w:lang w:val="en-NL"/>
+        </w:rPr>
+        <w:t xml:space="preserve"> </w:t>
+      </w:r>
+      <w:proofErr w:type="spellStart"/>
+      <w:r>
+        <w:rPr>
+          <w:lang w:val="en-NL"/>
+        </w:rPr>
+        <w:t>voldoen</w:t>
+      </w:r>
+      <w:proofErr w:type="spellEnd"/>
+      <w:r>
+        <w:rPr>
+          <w:lang w:val="en-NL"/>
+        </w:rPr>
+        <w:t xml:space="preserve"> </w:t>
+      </w:r>
+      <w:proofErr w:type="spellStart"/>
+      <w:r>
+        <w:rPr>
+          <w:lang w:val="en-NL"/>
+        </w:rPr>
+        <w:t>aan</w:t>
+      </w:r>
+      <w:proofErr w:type="spellEnd"/>
+      <w:r>
+        <w:rPr>
+          <w:lang w:val="en-NL"/>
+        </w:rPr>
+        <w:t xml:space="preserve"> de PEP8 </w:t>
+      </w:r>
+      <w:proofErr w:type="spellStart"/>
+      <w:r>
+        <w:rPr>
+          <w:lang w:val="en-NL"/>
+        </w:rPr>
+        <w:t>standaard</w:t>
+      </w:r>
+      <w:proofErr w:type="spellEnd"/>
+      <w:r>
+        <w:rPr>
+          <w:lang w:val="en-NL"/>
+        </w:rPr>
+        <w:t xml:space="preserve">, met </w:t>
+      </w:r>
+      <w:proofErr w:type="spellStart"/>
+      <w:r>
+        <w:rPr>
+          <w:lang w:val="en-NL"/>
+        </w:rPr>
+        <w:t>uitzondering</w:t>
+      </w:r>
+      <w:proofErr w:type="spellEnd"/>
+      <w:r>
+        <w:rPr>
+          <w:lang w:val="en-NL"/>
+        </w:rPr>
+        <w:t xml:space="preserve"> van </w:t>
+      </w:r>
+      <w:proofErr w:type="spellStart"/>
+      <w:r>
+        <w:rPr>
+          <w:lang w:val="en-NL"/>
+        </w:rPr>
+        <w:t>maximale</w:t>
+      </w:r>
+      <w:proofErr w:type="spellEnd"/>
+      <w:r>
+        <w:rPr>
+          <w:lang w:val="en-NL"/>
+        </w:rPr>
+        <w:t xml:space="preserve"> </w:t>
+      </w:r>
+      <w:proofErr w:type="spellStart"/>
+      <w:r>
+        <w:rPr>
+          <w:lang w:val="en-NL"/>
+        </w:rPr>
+        <w:t>regellengte</w:t>
+      </w:r>
+      <w:proofErr w:type="spellEnd"/>
+      <w:r>
+        <w:rPr>
+          <w:lang w:val="en-NL"/>
+        </w:rPr>
+        <w:t xml:space="preserve"> </w:t>
+      </w:r>
+      <w:proofErr w:type="spellStart"/>
+      <w:r>
+        <w:rPr>
+          <w:lang w:val="en-NL"/>
+        </w:rPr>
+        <w:t>en</w:t>
+      </w:r>
+      <w:proofErr w:type="spellEnd"/>
+      <w:r>
+        <w:rPr>
+          <w:lang w:val="en-NL"/>
+        </w:rPr>
+        <w:t xml:space="preserve"> het </w:t>
+      </w:r>
+      <w:proofErr w:type="spellStart"/>
+      <w:r>
+        <w:rPr>
+          <w:lang w:val="en-NL"/>
+        </w:rPr>
+        <w:t>gebruik</w:t>
+      </w:r>
+      <w:proofErr w:type="spellEnd"/>
+      <w:r>
+        <w:rPr>
+          <w:lang w:val="en-NL"/>
+        </w:rPr>
+        <w:t xml:space="preserve"> van </w:t>
+      </w:r>
+      <w:proofErr w:type="spellStart"/>
+      <w:r>
+        <w:rPr>
+          <w:lang w:val="en-NL"/>
+        </w:rPr>
+        <w:t>snake_case</w:t>
+      </w:r>
+      <w:proofErr w:type="spellEnd"/>
+      <w:r>
+        <w:rPr>
+          <w:lang w:val="en-NL"/>
+        </w:rPr>
+        <w:t>.</w:t>
+      </w:r>
+    </w:p>
+    <w:p>
+      <w:pPr>
+        <w:pStyle w:val="ListParagraph"/>
+        <w:numPr>
+          <w:ilvl w:val="0"/>
+          <w:numId w:val="3"/>
+        </w:numPr>
+        <w:rPr>
+          <w:lang w:val="en-NL"/>
+        </w:rPr>
+      </w:pPr>
+      <w:r>
+        <w:rPr>
+          <w:lang w:val="en-NL"/>
+        </w:rPr>
+        <w:t xml:space="preserve">Code </w:t>
+      </w:r>
+      <w:proofErr w:type="spellStart"/>
+      <w:r>
+        <w:rPr>
+          <w:lang w:val="en-NL"/>
+        </w:rPr>
+        <w:t>moet</w:t>
+      </w:r>
+      <w:proofErr w:type="spellEnd"/>
+      <w:r>
+        <w:rPr>
+          <w:lang w:val="en-NL"/>
+        </w:rPr>
+        <w:t xml:space="preserve"> Object Oriented </w:t>
+      </w:r>
+      <w:proofErr w:type="spellStart"/>
+      <w:r>
+        <w:rPr>
+          <w:lang w:val="en-NL"/>
+        </w:rPr>
+        <w:t>geschreven</w:t>
+      </w:r>
+      <w:proofErr w:type="spellEnd"/>
+      <w:r>
+        <w:rPr>
+          <w:lang w:val="en-NL"/>
+        </w:rPr>
+        <w:t xml:space="preserve"> </w:t>
+      </w:r>
+      <w:proofErr w:type="spellStart"/>
+      <w:r>
+        <w:rPr>
+          <w:lang w:val="en-NL"/>
+        </w:rPr>
+        <w:t>zijn</w:t>
+      </w:r>
+      <w:proofErr w:type="spellEnd"/>
+      <w:r>
+        <w:rPr>
+          <w:lang w:val="en-NL"/>
+        </w:rPr>
+        <w:t>.</w:t>
+      </w:r>
+    </w:p>
+    <w:p>
+      <w:pPr>
+        <w:pStyle w:val="ListParagraph"/>
+        <w:numPr>
+          <w:ilvl w:val="0"/>
+          <w:numId w:val="3"/>
+        </w:numPr>
+        <w:rPr>
+          <w:lang w:val="en-NL"/>
+        </w:rPr>
+      </w:pPr>
+      <w:r>
+        <w:rPr>
+          <w:lang w:val="en-NL"/>
+        </w:rPr>
+        <w:t xml:space="preserve">Het </w:t>
+      </w:r>
+      <w:proofErr w:type="spellStart"/>
+      <w:r>
+        <w:rPr>
+          <w:lang w:val="en-NL"/>
+        </w:rPr>
+        <w:t>moet</w:t>
+      </w:r>
+      <w:proofErr w:type="spellEnd"/>
+      <w:r>
+        <w:rPr>
+          <w:lang w:val="en-NL"/>
+        </w:rPr>
+        <w:t xml:space="preserve"> </w:t>
+      </w:r>
+      <w:proofErr w:type="spellStart"/>
+      <w:r>
+        <w:rPr>
+          <w:lang w:val="en-NL"/>
+        </w:rPr>
+        <w:t>mogelijk</w:t>
+      </w:r>
+      <w:proofErr w:type="spellEnd"/>
+      <w:r>
+        <w:rPr>
+          <w:lang w:val="en-NL"/>
+        </w:rPr>
+        <w:t xml:space="preserve"> </w:t>
+      </w:r>
+      <w:proofErr w:type="spellStart"/>
+      <w:r>
+        <w:rPr>
+          <w:lang w:val="en-NL"/>
+        </w:rPr>
+        <w:t>zijn</w:t>
+      </w:r>
+      <w:proofErr w:type="spellEnd"/>
+      <w:r>
+        <w:rPr>
+          <w:lang w:val="en-NL"/>
+        </w:rPr>
+        <w:t xml:space="preserve"> </w:t>
+      </w:r>
+      <w:proofErr w:type="spellStart"/>
+      <w:r>
+        <w:rPr>
+          <w:lang w:val="en-NL"/>
+        </w:rPr>
+        <w:t>ook</w:t>
+      </w:r>
+      <w:proofErr w:type="spellEnd"/>
+      <w:r>
+        <w:rPr>
+          <w:lang w:val="en-NL"/>
+        </w:rPr>
+        <w:t xml:space="preserve"> </w:t>
+      </w:r>
+      <w:proofErr w:type="spellStart"/>
+      <w:r>
+        <w:rPr>
+          <w:lang w:val="en-NL"/>
+        </w:rPr>
+        <w:t>andere</w:t>
+      </w:r>
+      <w:proofErr w:type="spellEnd"/>
+      <w:r>
+        <w:rPr>
+          <w:lang w:val="en-NL"/>
+        </w:rPr>
+        <w:t xml:space="preserve"> </w:t>
+      </w:r>
+      <w:proofErr w:type="spellStart"/>
+      <w:r>
+        <w:rPr>
+          <w:lang w:val="en-NL"/>
+        </w:rPr>
+        <w:t>apparaten</w:t>
+      </w:r>
+      <w:proofErr w:type="spellEnd"/>
+      <w:r>
+        <w:rPr>
+          <w:lang w:val="en-NL"/>
+        </w:rPr>
+        <w:t xml:space="preserve"> dan de </w:t>
+      </w:r>
+      <w:proofErr w:type="spellStart"/>
+      <w:r>
+        <w:rPr>
+          <w:lang w:val="en-NL"/>
+        </w:rPr>
+        <w:t>robotarm</w:t>
+      </w:r>
+      <w:proofErr w:type="spellEnd"/>
+      <w:r>
+        <w:rPr>
+          <w:lang w:val="en-NL"/>
+        </w:rPr>
+        <w:t xml:space="preserve"> op de </w:t>
+      </w:r>
+      <w:proofErr w:type="spellStart"/>
+      <w:r>
+        <w:rPr>
+          <w:lang w:val="en-NL"/>
+        </w:rPr>
+        <w:t>programmeerinterface</w:t>
+      </w:r>
+      <w:proofErr w:type="spellEnd"/>
+      <w:r>
+        <w:rPr>
+          <w:lang w:val="en-NL"/>
+        </w:rPr>
+        <w:t xml:space="preserve"> </w:t>
+      </w:r>
+      <w:proofErr w:type="spellStart"/>
+      <w:r>
+        <w:rPr>
+          <w:lang w:val="en-NL"/>
+        </w:rPr>
+        <w:t>aan</w:t>
+      </w:r>
+      <w:proofErr w:type="spellEnd"/>
+      <w:r>
+        <w:rPr>
+          <w:lang w:val="en-NL"/>
+        </w:rPr>
+        <w:t xml:space="preserve"> </w:t>
+      </w:r>
+      <w:proofErr w:type="spellStart"/>
+      <w:r>
+        <w:rPr>
+          <w:lang w:val="en-NL"/>
+        </w:rPr>
+        <w:t>te</w:t>
+      </w:r>
+      <w:proofErr w:type="spellEnd"/>
+      <w:r>
+        <w:rPr>
+          <w:lang w:val="en-NL"/>
+        </w:rPr>
+        <w:t xml:space="preserve"> </w:t>
+      </w:r>
+      <w:proofErr w:type="spellStart"/>
+      <w:r>
+        <w:rPr>
+          <w:lang w:val="en-NL"/>
+        </w:rPr>
+        <w:t>sluiten</w:t>
+      </w:r>
+      <w:proofErr w:type="spellEnd"/>
+      <w:r>
+        <w:rPr>
+          <w:lang w:val="en-NL"/>
+        </w:rPr>
+        <w:t xml:space="preserve"> </w:t>
+      </w:r>
+      <w:proofErr w:type="spellStart"/>
+      <w:r>
+        <w:rPr>
+          <w:lang w:val="en-NL"/>
+        </w:rPr>
+        <w:t>en</w:t>
+      </w:r>
+      <w:proofErr w:type="spellEnd"/>
+      <w:r>
+        <w:rPr>
+          <w:lang w:val="en-NL"/>
+        </w:rPr>
+        <w:t xml:space="preserve"> </w:t>
+      </w:r>
+      <w:proofErr w:type="spellStart"/>
+      <w:r>
+        <w:rPr>
+          <w:lang w:val="en-NL"/>
+        </w:rPr>
+        <w:t>deze</w:t>
+      </w:r>
+      <w:proofErr w:type="spellEnd"/>
+      <w:r>
+        <w:rPr>
+          <w:lang w:val="en-NL"/>
+        </w:rPr>
+        <w:t xml:space="preserve"> </w:t>
+      </w:r>
+      <w:proofErr w:type="spellStart"/>
+      <w:r>
+        <w:rPr>
+          <w:lang w:val="en-NL"/>
+        </w:rPr>
+        <w:t>hiermee</w:t>
+      </w:r>
+      <w:proofErr w:type="spellEnd"/>
+      <w:r>
+        <w:rPr>
+          <w:lang w:val="en-NL"/>
+        </w:rPr>
+        <w:t xml:space="preserve"> </w:t>
+      </w:r>
+      <w:proofErr w:type="spellStart"/>
+      <w:r>
+        <w:rPr>
+          <w:lang w:val="en-NL"/>
+        </w:rPr>
+        <w:t>aan</w:t>
+      </w:r>
+      <w:proofErr w:type="spellEnd"/>
+      <w:r>
+        <w:rPr>
+          <w:lang w:val="en-NL"/>
+        </w:rPr>
+        <w:t xml:space="preserve"> </w:t>
+      </w:r>
+      <w:proofErr w:type="spellStart"/>
+      <w:r>
+        <w:rPr>
+          <w:lang w:val="en-NL"/>
+        </w:rPr>
+        <w:t>te</w:t>
+      </w:r>
+      <w:proofErr w:type="spellEnd"/>
+      <w:r>
+        <w:rPr>
+          <w:lang w:val="en-NL"/>
+        </w:rPr>
+        <w:t xml:space="preserve"> </w:t>
+      </w:r>
+      <w:proofErr w:type="spellStart"/>
+      <w:r>
+        <w:rPr>
+          <w:lang w:val="en-NL"/>
+        </w:rPr>
+        <w:t>sturen</w:t>
+      </w:r>
+      <w:proofErr w:type="spellEnd"/>
+      <w:r>
+        <w:rPr>
+          <w:lang w:val="en-NL"/>
+        </w:rPr>
+        <w:t xml:space="preserve"> </w:t>
+      </w:r>
+      <w:proofErr w:type="spellStart"/>
+      <w:r>
+        <w:rPr>
+          <w:lang w:val="en-NL"/>
+        </w:rPr>
+        <w:t>zonder</w:t>
+      </w:r>
+      <w:proofErr w:type="spellEnd"/>
+      <w:r>
+        <w:rPr>
+          <w:lang w:val="en-NL"/>
+        </w:rPr>
+        <w:t xml:space="preserve"> de code van de interface </w:t>
+      </w:r>
+      <w:proofErr w:type="spellStart"/>
+      <w:r>
+        <w:rPr>
+          <w:lang w:val="en-NL"/>
+        </w:rPr>
+        <w:t>te</w:t>
+      </w:r>
+      <w:proofErr w:type="spellEnd"/>
+      <w:r>
+        <w:rPr>
+          <w:lang w:val="en-NL"/>
+        </w:rPr>
+        <w:t xml:space="preserve"> </w:t>
+      </w:r>
+      <w:proofErr w:type="spellStart"/>
+      <w:r>
+        <w:rPr>
+          <w:lang w:val="en-NL"/>
+        </w:rPr>
+        <w:t>hoeven</w:t>
+      </w:r>
+      <w:proofErr w:type="spellEnd"/>
+      <w:r>
+        <w:rPr>
+          <w:lang w:val="en-NL"/>
+        </w:rPr>
+        <w:t xml:space="preserve"> </w:t>
+      </w:r>
+      <w:proofErr w:type="spellStart"/>
+      <w:r>
+        <w:rPr>
+          <w:lang w:val="en-NL"/>
+        </w:rPr>
+        <w:t>veranderen</w:t>
+      </w:r>
+      <w:proofErr w:type="spellEnd"/>
+      <w:r>
+        <w:rPr>
+          <w:lang w:val="en-NL"/>
+        </w:rPr>
+        <w:t>.</w:t>
+      </w:r>
+    </w:p>
+    <w:p>
+      <w:pPr>
+        <w:pStyle w:val="ListParagraph"/>
+        <w:numPr>
+          <w:ilvl w:val="0"/>
+          <w:numId w:val="3"/>
+        </w:numPr>
+        <w:rPr>
+          <w:lang w:val="en-NL"/>
+        </w:rPr>
+      </w:pPr>
+      <w:r>
+        <w:rPr>
+          <w:lang w:val="en-NL"/>
+        </w:rPr>
+        <w:t xml:space="preserve">De </w:t>
+      </w:r>
+      <w:proofErr w:type="spellStart"/>
+      <w:r>
+        <w:rPr>
+          <w:lang w:val="en-NL"/>
+        </w:rPr>
+        <w:t>robotarm</w:t>
+      </w:r>
+      <w:proofErr w:type="spellEnd"/>
+      <w:r>
+        <w:rPr>
+          <w:lang w:val="en-NL"/>
+        </w:rPr>
+        <w:t xml:space="preserve"> </w:t>
+      </w:r>
+      <w:proofErr w:type="spellStart"/>
+      <w:r>
+        <w:rPr>
+          <w:lang w:val="en-NL"/>
+        </w:rPr>
+        <w:t>moet</w:t>
+      </w:r>
+      <w:proofErr w:type="spellEnd"/>
+      <w:r>
+        <w:rPr>
+          <w:lang w:val="en-NL"/>
+        </w:rPr>
+        <w:t xml:space="preserve"> </w:t>
+      </w:r>
+      <w:proofErr w:type="spellStart"/>
+      <w:r>
+        <w:rPr>
+          <w:lang w:val="en-NL"/>
+        </w:rPr>
+        <w:t>gesimuleerd</w:t>
+      </w:r>
+      <w:proofErr w:type="spellEnd"/>
+      <w:r>
+        <w:rPr>
+          <w:lang w:val="en-NL"/>
+        </w:rPr>
+        <w:t xml:space="preserve"> </w:t>
+      </w:r>
+      <w:proofErr w:type="spellStart"/>
+      <w:r>
+        <w:rPr>
+          <w:lang w:val="en-NL"/>
+        </w:rPr>
+        <w:t>kunnen</w:t>
+      </w:r>
+      <w:proofErr w:type="spellEnd"/>
+      <w:r>
+        <w:rPr>
+          <w:lang w:val="en-NL"/>
+        </w:rPr>
+        <w:t xml:space="preserve"> </w:t>
+      </w:r>
+      <w:proofErr w:type="spellStart"/>
+      <w:r>
+        <w:rPr>
+          <w:lang w:val="en-NL"/>
+        </w:rPr>
+        <w:t>worden</w:t>
+      </w:r>
+      <w:proofErr w:type="spellEnd"/>
+      <w:r>
+        <w:rPr>
+          <w:lang w:val="en-NL"/>
+        </w:rPr>
+        <w:t xml:space="preserve"> (met </w:t>
+      </w:r>
+      <w:proofErr w:type="spellStart"/>
+      <w:r>
+        <w:rPr>
+          <w:lang w:val="en-NL"/>
+        </w:rPr>
+        <w:t>behulp</w:t>
+      </w:r>
+      <w:proofErr w:type="spellEnd"/>
+      <w:r>
+        <w:rPr>
+          <w:lang w:val="en-NL"/>
+        </w:rPr>
+        <w:t xml:space="preserve"> van prints) </w:t>
+      </w:r>
+      <w:proofErr w:type="spellStart"/>
+      <w:r>
+        <w:rPr>
+          <w:lang w:val="en-NL"/>
+        </w:rPr>
+        <w:t>als</w:t>
+      </w:r>
+      <w:proofErr w:type="spellEnd"/>
+      <w:r>
+        <w:rPr>
+          <w:lang w:val="en-NL"/>
+        </w:rPr>
+        <w:t xml:space="preserve"> </w:t>
+      </w:r>
+      <w:proofErr w:type="spellStart"/>
+      <w:r>
+        <w:rPr>
+          <w:lang w:val="en-NL"/>
+        </w:rPr>
+        <w:t>deze</w:t>
+      </w:r>
+      <w:proofErr w:type="spellEnd"/>
+      <w:r>
+        <w:rPr>
+          <w:lang w:val="en-NL"/>
+        </w:rPr>
+        <w:t xml:space="preserve"> </w:t>
+      </w:r>
+      <w:proofErr w:type="spellStart"/>
+      <w:r>
+        <w:rPr>
+          <w:lang w:val="en-NL"/>
+        </w:rPr>
+        <w:t>niet</w:t>
+      </w:r>
+      <w:proofErr w:type="spellEnd"/>
+      <w:r>
+        <w:rPr>
+          <w:lang w:val="en-NL"/>
+        </w:rPr>
+        <w:t xml:space="preserve"> </w:t>
+      </w:r>
+      <w:proofErr w:type="spellStart"/>
+      <w:r>
+        <w:rPr>
+          <w:lang w:val="en-NL"/>
+        </w:rPr>
+        <w:t>aangesloten</w:t>
+      </w:r>
+      <w:proofErr w:type="spellEnd"/>
+      <w:r>
+        <w:rPr>
+          <w:lang w:val="en-NL"/>
+        </w:rPr>
+        <w:t xml:space="preserve"> is.</w:t>
+      </w:r>
+    </w:p>
+    <w:p>
+      <w:pPr>
+        <w:pStyle w:val="ListParagraph"/>
+        <w:numPr>
+          <w:ilvl w:val="0"/>
+          <w:numId w:val="3"/>
+        </w:numPr>
+        <w:rPr>
+          <w:lang w:val="en-NL"/>
+        </w:rPr>
+      </w:pPr>
+      <w:r>
+        <w:rPr>
+          <w:lang w:val="en-NL"/>
+        </w:rPr>
+        <w:t xml:space="preserve">De </w:t>
+      </w:r>
+      <w:proofErr w:type="spellStart"/>
+      <w:r>
+        <w:rPr>
+          <w:lang w:val="en-NL"/>
+        </w:rPr>
+        <w:t>programmeerinterface</w:t>
+      </w:r>
+      <w:proofErr w:type="spellEnd"/>
+      <w:r>
+        <w:rPr>
+          <w:lang w:val="en-NL"/>
+        </w:rPr>
+        <w:t xml:space="preserve"> </w:t>
+      </w:r>
+      <w:proofErr w:type="spellStart"/>
+      <w:r>
+        <w:rPr>
+          <w:lang w:val="en-NL"/>
+        </w:rPr>
+        <w:t>moet</w:t>
+      </w:r>
+      <w:proofErr w:type="spellEnd"/>
+      <w:r>
+        <w:rPr>
+          <w:lang w:val="en-NL"/>
+        </w:rPr>
+        <w:t xml:space="preserve"> op elk (</w:t>
+      </w:r>
+      <w:proofErr w:type="spellStart"/>
+      <w:r>
+        <w:rPr>
+          <w:lang w:val="en-NL"/>
+        </w:rPr>
+        <w:t>veelgebruikt</w:t>
+      </w:r>
+      <w:proofErr w:type="spellEnd"/>
+      <w:r>
+        <w:rPr>
+          <w:lang w:val="en-NL"/>
+        </w:rPr>
+        <w:t xml:space="preserve">) </w:t>
+      </w:r>
+      <w:proofErr w:type="spellStart"/>
+      <w:r>
+        <w:rPr>
+          <w:lang w:val="en-NL"/>
+        </w:rPr>
+        <w:t>os</w:t>
+      </w:r>
+      <w:proofErr w:type="spellEnd"/>
+      <w:r>
+        <w:rPr>
+          <w:lang w:val="en-NL"/>
+        </w:rPr>
+        <w:t xml:space="preserve"> </w:t>
+      </w:r>
+      <w:proofErr w:type="spellStart"/>
+      <w:r>
+        <w:rPr>
+          <w:lang w:val="en-NL"/>
+        </w:rPr>
+        <w:t>kunnen</w:t>
+      </w:r>
+      <w:proofErr w:type="spellEnd"/>
+      <w:r>
+        <w:rPr>
+          <w:lang w:val="en-NL"/>
+        </w:rPr>
+        <w:t xml:space="preserve"> </w:t>
+      </w:r>
+      <w:proofErr w:type="spellStart"/>
+      <w:r>
+        <w:rPr>
+          <w:lang w:val="en-NL"/>
+        </w:rPr>
+        <w:t>draaien</w:t>
+      </w:r>
+      <w:proofErr w:type="spellEnd"/>
+      <w:r>
+        <w:rPr>
+          <w:lang w:val="en-NL"/>
+        </w:rPr>
+        <w:t>.</w:t>
+      </w:r>
+    </w:p>
+    <w:p>
+      <w:pPr>
+        <w:pStyle w:val="ListParagraph"/>
+        <w:numPr>
+          <w:ilvl w:val="0"/>
+          <w:numId w:val="3"/>
+        </w:numPr>
+        <w:rPr>
+          <w:lang w:val="en-NL"/>
+        </w:rPr>
+      </w:pPr>
+      <w:r>
+        <w:rPr>
+          <w:lang w:val="en-NL"/>
+        </w:rPr>
+        <w:t xml:space="preserve">Er </w:t>
+      </w:r>
+      <w:proofErr w:type="spellStart"/>
+      <w:r>
+        <w:rPr>
+          <w:lang w:val="en-NL"/>
+        </w:rPr>
+        <w:t>moet</w:t>
+      </w:r>
+      <w:proofErr w:type="spellEnd"/>
+      <w:r>
+        <w:rPr>
+          <w:lang w:val="en-NL"/>
+        </w:rPr>
+        <w:t xml:space="preserve"> </w:t>
+      </w:r>
+      <w:proofErr w:type="spellStart"/>
+      <w:r>
+        <w:rPr>
+          <w:lang w:val="en-NL"/>
+        </w:rPr>
+        <w:t>een</w:t>
+      </w:r>
+      <w:proofErr w:type="spellEnd"/>
+      <w:r>
+        <w:rPr>
+          <w:lang w:val="en-NL"/>
+        </w:rPr>
+        <w:t xml:space="preserve"> </w:t>
+      </w:r>
+      <w:proofErr w:type="spellStart"/>
+      <w:r>
+        <w:rPr>
+          <w:lang w:val="en-NL"/>
+        </w:rPr>
+        <w:t>besturingsinterface</w:t>
+      </w:r>
+      <w:proofErr w:type="spellEnd"/>
+      <w:r>
+        <w:rPr>
+          <w:lang w:val="en-NL"/>
+        </w:rPr>
+        <w:t xml:space="preserve"> </w:t>
+      </w:r>
+      <w:proofErr w:type="spellStart"/>
+      <w:r>
+        <w:rPr>
+          <w:lang w:val="en-NL"/>
+        </w:rPr>
+        <w:t>geschreven</w:t>
+      </w:r>
+      <w:proofErr w:type="spellEnd"/>
+      <w:r>
+        <w:rPr>
+          <w:lang w:val="en-NL"/>
+        </w:rPr>
+        <w:t xml:space="preserve"> </w:t>
+      </w:r>
+      <w:proofErr w:type="spellStart"/>
+      <w:r>
+        <w:rPr>
+          <w:lang w:val="en-NL"/>
+        </w:rPr>
+        <w:t>worden</w:t>
+      </w:r>
+      <w:proofErr w:type="spellEnd"/>
+      <w:r>
+        <w:rPr>
+          <w:lang w:val="en-NL"/>
+        </w:rPr>
+        <w:t xml:space="preserve">, </w:t>
+      </w:r>
+      <w:proofErr w:type="spellStart"/>
+      <w:r>
+        <w:rPr>
+          <w:lang w:val="en-NL"/>
+        </w:rPr>
+        <w:t>waarmee</w:t>
+      </w:r>
+      <w:proofErr w:type="spellEnd"/>
+      <w:r>
+        <w:rPr>
+          <w:lang w:val="en-NL"/>
+        </w:rPr>
+        <w:t xml:space="preserve"> de </w:t>
+      </w:r>
+      <w:proofErr w:type="spellStart"/>
+      <w:r>
+        <w:rPr>
+          <w:lang w:val="en-NL"/>
+        </w:rPr>
+        <w:t>robotarm</w:t>
+      </w:r>
+      <w:proofErr w:type="spellEnd"/>
+      <w:r>
+        <w:rPr>
+          <w:lang w:val="en-NL"/>
+        </w:rPr>
+        <w:t xml:space="preserve"> (</w:t>
+      </w:r>
+      <w:proofErr w:type="spellStart"/>
+      <w:r>
+        <w:rPr>
+          <w:lang w:val="en-NL"/>
+        </w:rPr>
+        <w:t>en</w:t>
+      </w:r>
+      <w:proofErr w:type="spellEnd"/>
+      <w:r>
+        <w:rPr>
+          <w:lang w:val="en-NL"/>
+        </w:rPr>
+        <w:t xml:space="preserve"> </w:t>
+      </w:r>
+      <w:proofErr w:type="spellStart"/>
+      <w:r>
+        <w:rPr>
+          <w:lang w:val="en-NL"/>
+        </w:rPr>
+        <w:t>andere</w:t>
+      </w:r>
+      <w:proofErr w:type="spellEnd"/>
+      <w:r>
+        <w:rPr>
+          <w:lang w:val="en-NL"/>
+        </w:rPr>
+        <w:t xml:space="preserve"> </w:t>
+      </w:r>
+      <w:proofErr w:type="spellStart"/>
+      <w:r>
+        <w:rPr>
+          <w:lang w:val="en-NL"/>
+        </w:rPr>
+        <w:t>mogelijke</w:t>
+      </w:r>
+      <w:proofErr w:type="spellEnd"/>
+      <w:r>
+        <w:rPr>
+          <w:lang w:val="en-NL"/>
+        </w:rPr>
+        <w:t xml:space="preserve"> </w:t>
+      </w:r>
+      <w:proofErr w:type="spellStart"/>
+      <w:r>
+        <w:rPr>
+          <w:lang w:val="en-NL"/>
+        </w:rPr>
+        <w:t>aangesloten</w:t>
+      </w:r>
+      <w:proofErr w:type="spellEnd"/>
+      <w:r>
+        <w:rPr>
+          <w:lang w:val="en-NL"/>
+        </w:rPr>
+        <w:t xml:space="preserve"> </w:t>
+      </w:r>
+      <w:proofErr w:type="spellStart"/>
+      <w:r>
+        <w:rPr>
+          <w:lang w:val="en-NL"/>
+        </w:rPr>
+        <w:t>apparaten</w:t>
+      </w:r>
+      <w:proofErr w:type="spellEnd"/>
+      <w:r>
+        <w:rPr>
+          <w:lang w:val="en-NL"/>
+        </w:rPr>
+        <w:t xml:space="preserve">) met het </w:t>
+      </w:r>
+      <w:proofErr w:type="spellStart"/>
+      <w:r>
+        <w:rPr>
+          <w:lang w:val="en-NL"/>
+        </w:rPr>
+        <w:t>toetsenbord</w:t>
+      </w:r>
+      <w:proofErr w:type="spellEnd"/>
+      <w:r>
+        <w:rPr>
+          <w:lang w:val="en-NL"/>
+        </w:rPr>
+        <w:t xml:space="preserve"> </w:t>
+      </w:r>
+      <w:proofErr w:type="spellStart"/>
+      <w:r>
+        <w:rPr>
+          <w:lang w:val="en-NL"/>
+        </w:rPr>
+        <w:t>aangestuurd</w:t>
+      </w:r>
+      <w:proofErr w:type="spellEnd"/>
+      <w:r>
+        <w:rPr>
+          <w:lang w:val="en-NL"/>
+        </w:rPr>
+        <w:t xml:space="preserve"> </w:t>
+      </w:r>
+      <w:proofErr w:type="spellStart"/>
+      <w:r>
+        <w:rPr>
+          <w:lang w:val="en-NL"/>
+        </w:rPr>
+        <w:t>kunnen</w:t>
+      </w:r>
+      <w:proofErr w:type="spellEnd"/>
+      <w:r>
+        <w:rPr>
+          <w:lang w:val="en-NL"/>
+        </w:rPr>
+        <w:t xml:space="preserve"> </w:t>
+      </w:r>
+      <w:proofErr w:type="spellStart"/>
+      <w:r>
+        <w:rPr>
+          <w:lang w:val="en-NL"/>
+        </w:rPr>
+        <w:t>worden</w:t>
+      </w:r>
+      <w:proofErr w:type="spellEnd"/>
+      <w:r>
+        <w:rPr>
+          <w:lang w:val="en-NL"/>
+        </w:rPr>
+        <w:t>.</w:t>
+      </w:r>
+    </w:p>
+    <w:p>
+      <w:pPr>
+        <w:pStyle w:val="ListParagraph"/>
+        <w:numPr>
+          <w:ilvl w:val="0"/>
+          <w:numId w:val="3"/>
+        </w:numPr>
+        <w:rPr>
+          <w:lang w:val="en-NL"/>
+        </w:rPr>
+      </w:pPr>
+      <w:r>
+        <w:rPr>
+          <w:lang w:val="en-NL"/>
+        </w:rPr>
+        <w:t xml:space="preserve">De </w:t>
+      </w:r>
+      <w:proofErr w:type="spellStart"/>
+      <w:r>
+        <w:rPr>
+          <w:lang w:val="en-NL"/>
+        </w:rPr>
+        <w:t>keybinds</w:t>
+      </w:r>
+      <w:proofErr w:type="spellEnd"/>
+      <w:r>
+        <w:rPr>
+          <w:lang w:val="en-NL"/>
+        </w:rPr>
+        <w:t xml:space="preserve"> van de </w:t>
+      </w:r>
+      <w:proofErr w:type="spellStart"/>
+      <w:r>
+        <w:rPr>
+          <w:lang w:val="en-NL"/>
+        </w:rPr>
+        <w:t>besturingsinterface</w:t>
+      </w:r>
+      <w:proofErr w:type="spellEnd"/>
+      <w:r>
+        <w:rPr>
+          <w:lang w:val="en-NL"/>
+        </w:rPr>
+        <w:t xml:space="preserve"> </w:t>
+      </w:r>
+      <w:proofErr w:type="spellStart"/>
+      <w:r>
+        <w:rPr>
+          <w:lang w:val="en-NL"/>
+        </w:rPr>
+        <w:t>moeten</w:t>
+      </w:r>
+      <w:proofErr w:type="spellEnd"/>
+      <w:r>
+        <w:rPr>
+          <w:lang w:val="en-NL"/>
+        </w:rPr>
+        <w:t xml:space="preserve"> in de interface </w:t>
+      </w:r>
+      <w:proofErr w:type="spellStart"/>
+      <w:r>
+        <w:rPr>
+          <w:lang w:val="en-NL"/>
+        </w:rPr>
+        <w:t>aangepast</w:t>
+      </w:r>
+      <w:proofErr w:type="spellEnd"/>
+      <w:r>
+        <w:rPr>
+          <w:lang w:val="en-NL"/>
+        </w:rPr>
+        <w:t xml:space="preserve"> </w:t>
+      </w:r>
+      <w:proofErr w:type="spellStart"/>
+      <w:r>
+        <w:rPr>
+          <w:lang w:val="en-NL"/>
+        </w:rPr>
+        <w:t>kunnen</w:t>
+      </w:r>
+      <w:proofErr w:type="spellEnd"/>
+      <w:r>
+        <w:rPr>
+          <w:lang w:val="en-NL"/>
+        </w:rPr>
+        <w:t xml:space="preserve"> </w:t>
+      </w:r>
+      <w:proofErr w:type="spellStart"/>
+      <w:r>
+        <w:rPr>
+          <w:lang w:val="en-NL"/>
+        </w:rPr>
+        <w:t>worden</w:t>
+      </w:r>
+      <w:proofErr w:type="spellEnd"/>
+      <w:r>
+        <w:rPr>
+          <w:lang w:val="en-NL"/>
+        </w:rPr>
+        <w:t xml:space="preserve"> </w:t>
+      </w:r>
+      <w:proofErr w:type="spellStart"/>
+      <w:r>
+        <w:rPr>
+          <w:lang w:val="en-NL"/>
+        </w:rPr>
+        <w:t>en</w:t>
+      </w:r>
+      <w:proofErr w:type="spellEnd"/>
+      <w:r>
+        <w:rPr>
+          <w:lang w:val="en-NL"/>
+        </w:rPr>
+        <w:t xml:space="preserve"> </w:t>
+      </w:r>
+      <w:proofErr w:type="spellStart"/>
+      <w:r>
+        <w:rPr>
+          <w:lang w:val="en-NL"/>
+        </w:rPr>
+        <w:t>worden</w:t>
+      </w:r>
+      <w:proofErr w:type="spellEnd"/>
+      <w:r>
+        <w:rPr>
+          <w:lang w:val="en-NL"/>
+        </w:rPr>
+        <w:t xml:space="preserve"> </w:t>
+      </w:r>
+      <w:proofErr w:type="spellStart"/>
+      <w:r>
+        <w:rPr>
+          <w:lang w:val="en-NL"/>
+        </w:rPr>
+        <w:t>opgeslagen</w:t>
+      </w:r>
+      <w:proofErr w:type="spellEnd"/>
+      <w:r>
+        <w:rPr>
+          <w:lang w:val="en-NL"/>
+        </w:rPr>
+        <w:t>.</w:t>
+      </w:r>
+    </w:p>
+    <w:p>
+      <w:pPr>
+        <w:rPr>
+          <w:lang w:val="en-NL"/>
+        </w:rPr>
+      </w:pPr>
+      <w:r>
+        <w:rPr>
+          <w:lang w:val="en-NL"/>
+        </w:rPr>
+        <w:lastRenderedPageBreak/>
+        <w:t xml:space="preserve">Ook </w:t>
+      </w:r>
+      <w:proofErr w:type="spellStart"/>
+      <w:r>
+        <w:rPr>
+          <w:lang w:val="en-NL"/>
+        </w:rPr>
+        <w:t>zijn</w:t>
+      </w:r>
+      <w:proofErr w:type="spellEnd"/>
+      <w:r>
+        <w:rPr>
+          <w:lang w:val="en-NL"/>
+        </w:rPr>
+        <w:t xml:space="preserve"> er </w:t>
+      </w:r>
+      <w:proofErr w:type="spellStart"/>
+      <w:r>
+        <w:rPr>
+          <w:lang w:val="en-NL"/>
+        </w:rPr>
+        <w:t>een</w:t>
+      </w:r>
+      <w:proofErr w:type="spellEnd"/>
+      <w:r>
+        <w:rPr>
+          <w:lang w:val="en-NL"/>
+        </w:rPr>
+        <w:t xml:space="preserve"> </w:t>
+      </w:r>
+      <w:proofErr w:type="spellStart"/>
+      <w:r>
+        <w:rPr>
+          <w:lang w:val="en-NL"/>
+        </w:rPr>
+        <w:t>aantal</w:t>
+      </w:r>
+      <w:proofErr w:type="spellEnd"/>
+      <w:r>
+        <w:rPr>
+          <w:lang w:val="en-NL"/>
+        </w:rPr>
+        <w:t xml:space="preserve"> </w:t>
+      </w:r>
+      <w:proofErr w:type="spellStart"/>
+      <w:r>
+        <w:rPr>
+          <w:lang w:val="en-NL"/>
+        </w:rPr>
+        <w:t>wensen</w:t>
+      </w:r>
+      <w:proofErr w:type="spellEnd"/>
+      <w:r>
+        <w:rPr>
+          <w:lang w:val="en-NL"/>
+        </w:rPr>
+        <w:t xml:space="preserve"> (</w:t>
+      </w:r>
+      <w:proofErr w:type="spellStart"/>
+      <w:r>
+        <w:rPr>
+          <w:lang w:val="en-NL"/>
+        </w:rPr>
+        <w:t>geen</w:t>
+      </w:r>
+      <w:proofErr w:type="spellEnd"/>
+      <w:r>
+        <w:rPr>
+          <w:lang w:val="en-NL"/>
+        </w:rPr>
+        <w:t xml:space="preserve"> </w:t>
+      </w:r>
+      <w:proofErr w:type="spellStart"/>
+      <w:r>
+        <w:rPr>
+          <w:lang w:val="en-NL"/>
+        </w:rPr>
+        <w:t>harde</w:t>
+      </w:r>
+      <w:proofErr w:type="spellEnd"/>
+      <w:r>
+        <w:rPr>
+          <w:lang w:val="en-NL"/>
+        </w:rPr>
+        <w:t xml:space="preserve"> </w:t>
+      </w:r>
+      <w:proofErr w:type="spellStart"/>
+      <w:r>
+        <w:rPr>
+          <w:lang w:val="en-NL"/>
+        </w:rPr>
+        <w:t>eisen</w:t>
+      </w:r>
+      <w:proofErr w:type="spellEnd"/>
+      <w:r>
+        <w:rPr>
+          <w:lang w:val="en-NL"/>
+        </w:rPr>
+        <w:t xml:space="preserve">, maar </w:t>
+      </w:r>
+      <w:proofErr w:type="spellStart"/>
+      <w:r>
+        <w:rPr>
+          <w:lang w:val="en-NL"/>
+        </w:rPr>
+        <w:t>ergens</w:t>
+      </w:r>
+      <w:proofErr w:type="spellEnd"/>
+      <w:r>
+        <w:rPr>
+          <w:lang w:val="en-NL"/>
+        </w:rPr>
+        <w:t xml:space="preserve"> </w:t>
+      </w:r>
+      <w:proofErr w:type="spellStart"/>
+      <w:r>
+        <w:rPr>
+          <w:lang w:val="en-NL"/>
+        </w:rPr>
+        <w:t>tussen</w:t>
+      </w:r>
+      <w:proofErr w:type="spellEnd"/>
+      <w:r>
+        <w:rPr>
+          <w:lang w:val="en-NL"/>
+        </w:rPr>
+        <w:t xml:space="preserve"> should- </w:t>
+      </w:r>
+      <w:proofErr w:type="spellStart"/>
+      <w:r>
+        <w:rPr>
+          <w:lang w:val="en-NL"/>
+        </w:rPr>
+        <w:t>en</w:t>
+      </w:r>
+      <w:proofErr w:type="spellEnd"/>
+      <w:r>
+        <w:rPr>
+          <w:lang w:val="en-NL"/>
+        </w:rPr>
+        <w:t xml:space="preserve"> could haves) </w:t>
+      </w:r>
+      <w:proofErr w:type="spellStart"/>
+      <w:r>
+        <w:rPr>
+          <w:lang w:val="en-NL"/>
+        </w:rPr>
+        <w:t>opgesteld</w:t>
+      </w:r>
+      <w:proofErr w:type="spellEnd"/>
+      <w:r>
+        <w:rPr>
+          <w:lang w:val="en-NL"/>
+        </w:rPr>
+        <w:t>:</w:t>
+      </w:r>
+    </w:p>
+    <w:p>
+      <w:pPr>
+        <w:pStyle w:val="ListParagraph"/>
+        <w:numPr>
+          <w:ilvl w:val="0"/>
+          <w:numId w:val="6"/>
+        </w:numPr>
+        <w:rPr>
+          <w:lang w:val="en-NL"/>
+        </w:rPr>
+      </w:pPr>
+      <w:proofErr w:type="spellStart"/>
+      <w:r>
+        <w:rPr>
+          <w:lang w:val="en-NL"/>
+        </w:rPr>
+        <w:t>Kalibratiecode</w:t>
+      </w:r>
+      <w:proofErr w:type="spellEnd"/>
+      <w:r>
+        <w:rPr>
+          <w:lang w:val="en-NL"/>
+        </w:rPr>
+        <w:t xml:space="preserve"> </w:t>
+      </w:r>
+      <w:proofErr w:type="spellStart"/>
+      <w:r>
+        <w:rPr>
+          <w:lang w:val="en-NL"/>
+        </w:rPr>
+        <w:t>voor</w:t>
+      </w:r>
+      <w:proofErr w:type="spellEnd"/>
+      <w:r>
+        <w:rPr>
+          <w:lang w:val="en-NL"/>
+        </w:rPr>
+        <w:t xml:space="preserve"> de </w:t>
+      </w:r>
+      <w:proofErr w:type="spellStart"/>
+      <w:r>
+        <w:rPr>
+          <w:lang w:val="en-NL"/>
+        </w:rPr>
+        <w:t>robotarm</w:t>
+      </w:r>
+      <w:proofErr w:type="spellEnd"/>
+      <w:r>
+        <w:rPr>
+          <w:lang w:val="en-NL"/>
+        </w:rPr>
+        <w:t xml:space="preserve">: </w:t>
+      </w:r>
+      <w:proofErr w:type="spellStart"/>
+      <w:r>
+        <w:rPr>
+          <w:lang w:val="en-NL"/>
+        </w:rPr>
+        <w:t>als</w:t>
+      </w:r>
+      <w:proofErr w:type="spellEnd"/>
+      <w:r>
+        <w:rPr>
+          <w:lang w:val="en-NL"/>
+        </w:rPr>
+        <w:t xml:space="preserve"> de arm </w:t>
+      </w:r>
+      <w:proofErr w:type="spellStart"/>
+      <w:r>
+        <w:rPr>
+          <w:lang w:val="en-NL"/>
+        </w:rPr>
+        <w:t>geijkt</w:t>
+      </w:r>
+      <w:proofErr w:type="spellEnd"/>
+      <w:r>
+        <w:rPr>
+          <w:lang w:val="en-NL"/>
+        </w:rPr>
+        <w:t xml:space="preserve"> </w:t>
+      </w:r>
+      <w:proofErr w:type="spellStart"/>
+      <w:r>
+        <w:rPr>
+          <w:lang w:val="en-NL"/>
+        </w:rPr>
+        <w:t>kan</w:t>
+      </w:r>
+      <w:proofErr w:type="spellEnd"/>
+      <w:r>
+        <w:rPr>
+          <w:lang w:val="en-NL"/>
+        </w:rPr>
+        <w:t xml:space="preserve"> </w:t>
+      </w:r>
+      <w:proofErr w:type="spellStart"/>
+      <w:r>
+        <w:rPr>
+          <w:lang w:val="en-NL"/>
+        </w:rPr>
+        <w:t>worden</w:t>
+      </w:r>
+      <w:proofErr w:type="spellEnd"/>
+      <w:r>
+        <w:rPr>
+          <w:lang w:val="en-NL"/>
+        </w:rPr>
+        <w:t xml:space="preserve"> </w:t>
+      </w:r>
+      <w:proofErr w:type="spellStart"/>
+      <w:r>
+        <w:rPr>
+          <w:lang w:val="en-NL"/>
+        </w:rPr>
+        <w:t>zou</w:t>
+      </w:r>
+      <w:proofErr w:type="spellEnd"/>
+      <w:r>
+        <w:rPr>
+          <w:lang w:val="en-NL"/>
+        </w:rPr>
+        <w:t xml:space="preserve"> </w:t>
+      </w:r>
+      <w:proofErr w:type="spellStart"/>
+      <w:r>
+        <w:rPr>
+          <w:lang w:val="en-NL"/>
+        </w:rPr>
+        <w:t>deze</w:t>
+      </w:r>
+      <w:proofErr w:type="spellEnd"/>
+      <w:r>
+        <w:rPr>
+          <w:lang w:val="en-NL"/>
+        </w:rPr>
+        <w:t xml:space="preserve"> </w:t>
+      </w:r>
+      <w:proofErr w:type="spellStart"/>
+      <w:r>
+        <w:rPr>
+          <w:lang w:val="en-NL"/>
+        </w:rPr>
+        <w:t>een</w:t>
+      </w:r>
+      <w:proofErr w:type="spellEnd"/>
+      <w:r>
+        <w:rPr>
+          <w:lang w:val="en-NL"/>
+        </w:rPr>
+        <w:t xml:space="preserve"> </w:t>
+      </w:r>
+      <w:proofErr w:type="spellStart"/>
+      <w:r>
+        <w:rPr>
+          <w:lang w:val="en-NL"/>
+        </w:rPr>
+        <w:t>stuk</w:t>
+      </w:r>
+      <w:proofErr w:type="spellEnd"/>
+      <w:r>
+        <w:rPr>
+          <w:lang w:val="en-NL"/>
+        </w:rPr>
+        <w:t xml:space="preserve"> </w:t>
+      </w:r>
+      <w:proofErr w:type="spellStart"/>
+      <w:r>
+        <w:rPr>
+          <w:lang w:val="en-NL"/>
+        </w:rPr>
+        <w:t>preciezer</w:t>
+      </w:r>
+      <w:proofErr w:type="spellEnd"/>
+      <w:r>
+        <w:rPr>
+          <w:lang w:val="en-NL"/>
+        </w:rPr>
+        <w:t xml:space="preserve"> </w:t>
+      </w:r>
+      <w:proofErr w:type="spellStart"/>
+      <w:r>
+        <w:rPr>
+          <w:lang w:val="en-NL"/>
+        </w:rPr>
+        <w:t>te</w:t>
+      </w:r>
+      <w:proofErr w:type="spellEnd"/>
+      <w:r>
+        <w:rPr>
+          <w:lang w:val="en-NL"/>
+        </w:rPr>
+        <w:t xml:space="preserve"> </w:t>
+      </w:r>
+      <w:proofErr w:type="spellStart"/>
+      <w:r>
+        <w:rPr>
+          <w:lang w:val="en-NL"/>
+        </w:rPr>
+        <w:t>besturen</w:t>
+      </w:r>
+      <w:proofErr w:type="spellEnd"/>
+      <w:r>
+        <w:rPr>
+          <w:lang w:val="en-NL"/>
+        </w:rPr>
+        <w:t xml:space="preserve"> </w:t>
+      </w:r>
+      <w:proofErr w:type="spellStart"/>
+      <w:r>
+        <w:rPr>
+          <w:lang w:val="en-NL"/>
+        </w:rPr>
+        <w:t>zijn</w:t>
+      </w:r>
+      <w:proofErr w:type="spellEnd"/>
+      <w:r>
+        <w:rPr>
+          <w:lang w:val="en-NL"/>
+        </w:rPr>
+        <w:t>.</w:t>
+      </w:r>
+    </w:p>
+    <w:p>
+      <w:pPr>
+        <w:pStyle w:val="ListParagraph"/>
+        <w:numPr>
+          <w:ilvl w:val="0"/>
+          <w:numId w:val="6"/>
+        </w:numPr>
+        <w:rPr>
+          <w:lang w:val="en-NL"/>
+        </w:rPr>
+      </w:pPr>
+      <w:r>
+        <w:rPr>
+          <w:lang w:val="en-NL"/>
+        </w:rPr>
+        <w:t xml:space="preserve">Support </w:t>
+      </w:r>
+      <w:proofErr w:type="spellStart"/>
+      <w:r>
+        <w:rPr>
+          <w:lang w:val="en-NL"/>
+        </w:rPr>
+        <w:t>voor</w:t>
+      </w:r>
+      <w:proofErr w:type="spellEnd"/>
+      <w:r>
+        <w:rPr>
+          <w:lang w:val="en-NL"/>
+        </w:rPr>
+        <w:t xml:space="preserve"> </w:t>
+      </w:r>
+      <w:proofErr w:type="spellStart"/>
+      <w:r>
+        <w:rPr>
+          <w:lang w:val="en-NL"/>
+        </w:rPr>
+        <w:t>meerdere</w:t>
+      </w:r>
+      <w:proofErr w:type="spellEnd"/>
+      <w:r>
+        <w:rPr>
+          <w:lang w:val="en-NL"/>
+        </w:rPr>
+        <w:t xml:space="preserve"> </w:t>
+      </w:r>
+      <w:proofErr w:type="spellStart"/>
+      <w:r>
+        <w:rPr>
+          <w:lang w:val="en-NL"/>
+        </w:rPr>
+        <w:t>talen</w:t>
+      </w:r>
+      <w:proofErr w:type="spellEnd"/>
+      <w:r>
+        <w:rPr>
+          <w:lang w:val="en-NL"/>
+        </w:rPr>
+        <w:t xml:space="preserve">: met </w:t>
+      </w:r>
+      <w:proofErr w:type="spellStart"/>
+      <w:r>
+        <w:rPr>
+          <w:lang w:val="en-NL"/>
+        </w:rPr>
+        <w:t>een</w:t>
+      </w:r>
+      <w:proofErr w:type="spellEnd"/>
+      <w:r>
+        <w:rPr>
+          <w:lang w:val="en-NL"/>
+        </w:rPr>
+        <w:t xml:space="preserve"> </w:t>
+      </w:r>
+      <w:proofErr w:type="spellStart"/>
+      <w:r>
+        <w:rPr>
+          <w:lang w:val="en-NL"/>
+        </w:rPr>
+        <w:t>systeem</w:t>
+      </w:r>
+      <w:proofErr w:type="spellEnd"/>
+      <w:r>
+        <w:rPr>
+          <w:lang w:val="en-NL"/>
+        </w:rPr>
+        <w:t xml:space="preserve"> om </w:t>
+      </w:r>
+      <w:proofErr w:type="spellStart"/>
+      <w:r>
+        <w:rPr>
+          <w:lang w:val="en-NL"/>
+        </w:rPr>
+        <w:t>een</w:t>
+      </w:r>
+      <w:proofErr w:type="spellEnd"/>
+      <w:r>
+        <w:rPr>
+          <w:lang w:val="en-NL"/>
+        </w:rPr>
+        <w:t xml:space="preserve"> taal </w:t>
+      </w:r>
+      <w:proofErr w:type="spellStart"/>
+      <w:r>
+        <w:rPr>
+          <w:lang w:val="en-NL"/>
+        </w:rPr>
+        <w:t>te</w:t>
+      </w:r>
+      <w:proofErr w:type="spellEnd"/>
+      <w:r>
+        <w:rPr>
+          <w:lang w:val="en-NL"/>
+        </w:rPr>
+        <w:t xml:space="preserve"> </w:t>
+      </w:r>
+      <w:proofErr w:type="spellStart"/>
+      <w:r>
+        <w:rPr>
+          <w:lang w:val="en-NL"/>
+        </w:rPr>
+        <w:t>selecteren</w:t>
+      </w:r>
+      <w:proofErr w:type="spellEnd"/>
+      <w:r>
+        <w:rPr>
+          <w:lang w:val="en-NL"/>
+        </w:rPr>
+        <w:t xml:space="preserve"> </w:t>
+      </w:r>
+      <w:proofErr w:type="spellStart"/>
+      <w:r>
+        <w:rPr>
+          <w:lang w:val="en-NL"/>
+        </w:rPr>
+        <w:t>zou</w:t>
+      </w:r>
+      <w:proofErr w:type="spellEnd"/>
+      <w:r>
+        <w:rPr>
+          <w:lang w:val="en-NL"/>
+        </w:rPr>
+        <w:t xml:space="preserve"> het </w:t>
+      </w:r>
+      <w:proofErr w:type="spellStart"/>
+      <w:r>
+        <w:rPr>
+          <w:lang w:val="en-NL"/>
+        </w:rPr>
+        <w:t>makkelijker</w:t>
+      </w:r>
+      <w:proofErr w:type="spellEnd"/>
+      <w:r>
+        <w:rPr>
+          <w:lang w:val="en-NL"/>
+        </w:rPr>
+        <w:t xml:space="preserve"> </w:t>
+      </w:r>
+      <w:proofErr w:type="spellStart"/>
+      <w:r>
+        <w:rPr>
+          <w:lang w:val="en-NL"/>
+        </w:rPr>
+        <w:t>zijn</w:t>
+      </w:r>
+      <w:proofErr w:type="spellEnd"/>
+      <w:r>
+        <w:rPr>
+          <w:lang w:val="en-NL"/>
+        </w:rPr>
+        <w:t xml:space="preserve"> het </w:t>
+      </w:r>
+      <w:proofErr w:type="spellStart"/>
+      <w:r>
+        <w:rPr>
+          <w:lang w:val="en-NL"/>
+        </w:rPr>
+        <w:t>programma</w:t>
+      </w:r>
+      <w:proofErr w:type="spellEnd"/>
+      <w:r>
+        <w:rPr>
+          <w:lang w:val="en-NL"/>
+        </w:rPr>
+        <w:t xml:space="preserve"> </w:t>
+      </w:r>
+      <w:proofErr w:type="spellStart"/>
+      <w:r>
+        <w:rPr>
+          <w:lang w:val="en-NL"/>
+        </w:rPr>
+        <w:t>te</w:t>
+      </w:r>
+      <w:proofErr w:type="spellEnd"/>
+      <w:r>
+        <w:rPr>
+          <w:lang w:val="en-NL"/>
+        </w:rPr>
+        <w:t xml:space="preserve"> </w:t>
+      </w:r>
+      <w:proofErr w:type="spellStart"/>
+      <w:r>
+        <w:rPr>
+          <w:lang w:val="en-NL"/>
+        </w:rPr>
+        <w:t>vertalen</w:t>
+      </w:r>
+      <w:proofErr w:type="spellEnd"/>
+      <w:r>
+        <w:rPr>
+          <w:lang w:val="en-NL"/>
+        </w:rPr>
+        <w:t xml:space="preserve">. </w:t>
+      </w:r>
+      <w:proofErr w:type="spellStart"/>
+      <w:r>
+        <w:rPr>
+          <w:lang w:val="en-NL"/>
+        </w:rPr>
+        <w:t>Dit</w:t>
+      </w:r>
+      <w:proofErr w:type="spellEnd"/>
+      <w:r>
+        <w:rPr>
+          <w:lang w:val="en-NL"/>
+        </w:rPr>
+        <w:t xml:space="preserve"> </w:t>
+      </w:r>
+      <w:proofErr w:type="spellStart"/>
+      <w:r>
+        <w:rPr>
+          <w:lang w:val="en-NL"/>
+        </w:rPr>
+        <w:t>verlaagt</w:t>
+      </w:r>
+      <w:proofErr w:type="spellEnd"/>
+      <w:r>
+        <w:rPr>
+          <w:lang w:val="en-NL"/>
+        </w:rPr>
+        <w:t xml:space="preserve"> de </w:t>
+      </w:r>
+      <w:proofErr w:type="spellStart"/>
+      <w:r>
+        <w:rPr>
+          <w:lang w:val="en-NL"/>
+        </w:rPr>
+        <w:t>drempel</w:t>
+      </w:r>
+      <w:proofErr w:type="spellEnd"/>
+      <w:r>
+        <w:rPr>
+          <w:lang w:val="en-NL"/>
+        </w:rPr>
+        <w:t xml:space="preserve"> </w:t>
+      </w:r>
+      <w:proofErr w:type="spellStart"/>
+      <w:r>
+        <w:rPr>
+          <w:lang w:val="en-NL"/>
+        </w:rPr>
+        <w:t>voor</w:t>
+      </w:r>
+      <w:proofErr w:type="spellEnd"/>
+      <w:r>
+        <w:rPr>
+          <w:lang w:val="en-NL"/>
+        </w:rPr>
+        <w:t xml:space="preserve"> de </w:t>
+      </w:r>
+      <w:proofErr w:type="spellStart"/>
+      <w:r>
+        <w:rPr>
+          <w:lang w:val="en-NL"/>
+        </w:rPr>
+        <w:t>stichting</w:t>
+      </w:r>
+      <w:proofErr w:type="spellEnd"/>
+      <w:r>
+        <w:rPr>
+          <w:lang w:val="en-NL"/>
+        </w:rPr>
+        <w:t xml:space="preserve"> om </w:t>
+      </w:r>
+      <w:proofErr w:type="spellStart"/>
+      <w:r>
+        <w:rPr>
+          <w:lang w:val="en-NL"/>
+        </w:rPr>
+        <w:t>te</w:t>
+      </w:r>
+      <w:proofErr w:type="spellEnd"/>
+      <w:r>
+        <w:rPr>
+          <w:lang w:val="en-NL"/>
+        </w:rPr>
+        <w:t xml:space="preserve"> </w:t>
+      </w:r>
+      <w:proofErr w:type="spellStart"/>
+      <w:r>
+        <w:rPr>
+          <w:lang w:val="en-NL"/>
+        </w:rPr>
+        <w:t>internationaliseren</w:t>
+      </w:r>
+      <w:proofErr w:type="spellEnd"/>
+      <w:r>
+        <w:rPr>
+          <w:lang w:val="en-NL"/>
+        </w:rPr>
+        <w:t>.</w:t>
+      </w:r>
+    </w:p>
+    <w:p>
+      <w:pPr>
+        <w:pStyle w:val="ListParagraph"/>
+        <w:numPr>
+          <w:ilvl w:val="0"/>
+          <w:numId w:val="6"/>
+        </w:numPr>
+        <w:rPr>
+          <w:lang w:val="en-NL"/>
+        </w:rPr>
+      </w:pPr>
+      <w:proofErr w:type="spellStart"/>
+      <w:r>
+        <w:rPr>
+          <w:lang w:val="en-NL"/>
+        </w:rPr>
+        <w:t>Webversie</w:t>
+      </w:r>
+      <w:proofErr w:type="spellEnd"/>
+      <w:r>
+        <w:rPr>
+          <w:lang w:val="en-NL"/>
+        </w:rPr>
+        <w:t xml:space="preserve"> van de </w:t>
+      </w:r>
+      <w:proofErr w:type="spellStart"/>
+      <w:r>
+        <w:rPr>
+          <w:lang w:val="en-NL"/>
+        </w:rPr>
+        <w:t>gui</w:t>
+      </w:r>
+      <w:proofErr w:type="spellEnd"/>
+      <w:r>
+        <w:rPr>
+          <w:lang w:val="en-NL"/>
+        </w:rPr>
+        <w:t xml:space="preserve">: de code </w:t>
+      </w:r>
+      <w:proofErr w:type="spellStart"/>
+      <w:r>
+        <w:rPr>
+          <w:lang w:val="en-NL"/>
+        </w:rPr>
+        <w:t>zou</w:t>
+      </w:r>
+      <w:proofErr w:type="spellEnd"/>
+      <w:r>
+        <w:rPr>
+          <w:lang w:val="en-NL"/>
+        </w:rPr>
+        <w:t xml:space="preserve"> op </w:t>
+      </w:r>
+      <w:proofErr w:type="spellStart"/>
+      <w:r>
+        <w:rPr>
+          <w:lang w:val="en-NL"/>
+        </w:rPr>
+        <w:t>een</w:t>
+      </w:r>
+      <w:proofErr w:type="spellEnd"/>
+      <w:r>
+        <w:rPr>
+          <w:lang w:val="en-NL"/>
+        </w:rPr>
+        <w:t xml:space="preserve"> door de </w:t>
+      </w:r>
+      <w:proofErr w:type="spellStart"/>
+      <w:r>
+        <w:rPr>
+          <w:lang w:val="en-NL"/>
+        </w:rPr>
+        <w:t>stichting</w:t>
+      </w:r>
+      <w:proofErr w:type="spellEnd"/>
+      <w:r>
+        <w:rPr>
+          <w:lang w:val="en-NL"/>
+        </w:rPr>
+        <w:t xml:space="preserve"> </w:t>
+      </w:r>
+      <w:proofErr w:type="spellStart"/>
+      <w:r>
+        <w:rPr>
+          <w:lang w:val="en-NL"/>
+        </w:rPr>
+        <w:t>gehoste</w:t>
+      </w:r>
+      <w:proofErr w:type="spellEnd"/>
+      <w:r>
+        <w:rPr>
+          <w:lang w:val="en-NL"/>
+        </w:rPr>
+        <w:t xml:space="preserve"> website </w:t>
+      </w:r>
+      <w:proofErr w:type="spellStart"/>
+      <w:r>
+        <w:rPr>
+          <w:lang w:val="en-NL"/>
+        </w:rPr>
+        <w:t>kunnen</w:t>
+      </w:r>
+      <w:proofErr w:type="spellEnd"/>
+      <w:r>
+        <w:rPr>
+          <w:lang w:val="en-NL"/>
+        </w:rPr>
+        <w:t xml:space="preserve"> </w:t>
+      </w:r>
+      <w:proofErr w:type="spellStart"/>
+      <w:r>
+        <w:rPr>
+          <w:lang w:val="en-NL"/>
+        </w:rPr>
+        <w:t>draaien</w:t>
+      </w:r>
+      <w:proofErr w:type="spellEnd"/>
+      <w:r>
+        <w:rPr>
+          <w:lang w:val="en-NL"/>
+        </w:rPr>
+        <w:t xml:space="preserve">, </w:t>
+      </w:r>
+      <w:proofErr w:type="spellStart"/>
+      <w:r>
+        <w:rPr>
+          <w:lang w:val="en-NL"/>
+        </w:rPr>
+        <w:t>zodat</w:t>
+      </w:r>
+      <w:proofErr w:type="spellEnd"/>
+      <w:r>
+        <w:rPr>
+          <w:lang w:val="en-NL"/>
+        </w:rPr>
+        <w:t xml:space="preserve"> </w:t>
+      </w:r>
+      <w:proofErr w:type="spellStart"/>
+      <w:r>
+        <w:rPr>
+          <w:lang w:val="en-NL"/>
+        </w:rPr>
+        <w:t>iedereen</w:t>
+      </w:r>
+      <w:proofErr w:type="spellEnd"/>
+      <w:r>
+        <w:rPr>
+          <w:lang w:val="en-NL"/>
+        </w:rPr>
+        <w:t xml:space="preserve"> de code </w:t>
+      </w:r>
+      <w:proofErr w:type="spellStart"/>
+      <w:r>
+        <w:rPr>
+          <w:lang w:val="en-NL"/>
+        </w:rPr>
+        <w:t>kan</w:t>
+      </w:r>
+      <w:proofErr w:type="spellEnd"/>
+      <w:r>
+        <w:rPr>
+          <w:lang w:val="en-NL"/>
+        </w:rPr>
+        <w:t xml:space="preserve"> </w:t>
+      </w:r>
+      <w:proofErr w:type="spellStart"/>
+      <w:r>
+        <w:rPr>
+          <w:lang w:val="en-NL"/>
+        </w:rPr>
+        <w:t>gebruiken</w:t>
+      </w:r>
+      <w:proofErr w:type="spellEnd"/>
+      <w:r>
+        <w:rPr>
+          <w:lang w:val="en-NL"/>
+        </w:rPr>
+        <w:t xml:space="preserve">, </w:t>
+      </w:r>
+      <w:proofErr w:type="spellStart"/>
+      <w:r>
+        <w:rPr>
+          <w:lang w:val="en-NL"/>
+        </w:rPr>
+        <w:t>ook</w:t>
+      </w:r>
+      <w:proofErr w:type="spellEnd"/>
+      <w:r>
+        <w:rPr>
+          <w:lang w:val="en-NL"/>
+        </w:rPr>
+        <w:t xml:space="preserve"> </w:t>
+      </w:r>
+      <w:proofErr w:type="spellStart"/>
+      <w:r>
+        <w:rPr>
+          <w:lang w:val="en-NL"/>
+        </w:rPr>
+        <w:t>als</w:t>
+      </w:r>
+      <w:proofErr w:type="spellEnd"/>
+      <w:r>
+        <w:rPr>
+          <w:lang w:val="en-NL"/>
+        </w:rPr>
+        <w:t xml:space="preserve"> </w:t>
+      </w:r>
+      <w:proofErr w:type="spellStart"/>
+      <w:r>
+        <w:rPr>
+          <w:lang w:val="en-NL"/>
+        </w:rPr>
+        <w:t>ze</w:t>
+      </w:r>
+      <w:proofErr w:type="spellEnd"/>
+      <w:r>
+        <w:rPr>
+          <w:lang w:val="en-NL"/>
+        </w:rPr>
+        <w:t xml:space="preserve"> </w:t>
+      </w:r>
+      <w:proofErr w:type="spellStart"/>
+      <w:r>
+        <w:rPr>
+          <w:lang w:val="en-NL"/>
+        </w:rPr>
+        <w:t>geen</w:t>
+      </w:r>
+      <w:proofErr w:type="spellEnd"/>
+      <w:r>
+        <w:rPr>
+          <w:lang w:val="en-NL"/>
+        </w:rPr>
+        <w:t xml:space="preserve"> </w:t>
+      </w:r>
+      <w:proofErr w:type="spellStart"/>
+      <w:r>
+        <w:rPr>
+          <w:lang w:val="en-NL"/>
+        </w:rPr>
+        <w:t>rechten</w:t>
+      </w:r>
+      <w:proofErr w:type="spellEnd"/>
+      <w:r>
+        <w:rPr>
+          <w:lang w:val="en-NL"/>
+        </w:rPr>
+        <w:t xml:space="preserve"> </w:t>
+      </w:r>
+      <w:proofErr w:type="spellStart"/>
+      <w:r>
+        <w:rPr>
+          <w:lang w:val="en-NL"/>
+        </w:rPr>
+        <w:t>hebben</w:t>
+      </w:r>
+      <w:proofErr w:type="spellEnd"/>
+      <w:r>
+        <w:rPr>
+          <w:lang w:val="en-NL"/>
+        </w:rPr>
+        <w:t xml:space="preserve"> om </w:t>
+      </w:r>
+      <w:proofErr w:type="spellStart"/>
+      <w:r>
+        <w:rPr>
+          <w:lang w:val="en-NL"/>
+        </w:rPr>
+        <w:t>programma’s</w:t>
+      </w:r>
+      <w:proofErr w:type="spellEnd"/>
+      <w:r>
+        <w:rPr>
+          <w:lang w:val="en-NL"/>
+        </w:rPr>
+        <w:t xml:space="preserve"> op </w:t>
+      </w:r>
+      <w:proofErr w:type="spellStart"/>
+      <w:r>
+        <w:rPr>
+          <w:lang w:val="en-NL"/>
+        </w:rPr>
+        <w:t>hun</w:t>
+      </w:r>
+      <w:proofErr w:type="spellEnd"/>
+      <w:r>
+        <w:rPr>
+          <w:lang w:val="en-NL"/>
+        </w:rPr>
+        <w:t xml:space="preserve"> computer </w:t>
+      </w:r>
+      <w:proofErr w:type="spellStart"/>
+      <w:r>
+        <w:rPr>
+          <w:lang w:val="en-NL"/>
+        </w:rPr>
+        <w:t>te</w:t>
+      </w:r>
+      <w:proofErr w:type="spellEnd"/>
+      <w:r>
+        <w:rPr>
+          <w:lang w:val="en-NL"/>
+        </w:rPr>
+        <w:t xml:space="preserve"> </w:t>
+      </w:r>
+      <w:proofErr w:type="spellStart"/>
+      <w:r>
+        <w:rPr>
+          <w:lang w:val="en-NL"/>
+        </w:rPr>
+        <w:t>installeren</w:t>
+      </w:r>
+      <w:proofErr w:type="spellEnd"/>
+      <w:r>
+        <w:rPr>
+          <w:lang w:val="en-NL"/>
+        </w:rPr>
+        <w:t>.</w:t>
+      </w:r>
+    </w:p>
+    <w:p>
+      <w:pPr>
+        <w:pStyle w:val="ListParagraph"/>
+        <w:numPr>
+          <w:ilvl w:val="0"/>
+          <w:numId w:val="6"/>
+        </w:numPr>
+        <w:rPr>
+          <w:lang w:val="en-NL"/>
+        </w:rPr>
+      </w:pPr>
+      <w:proofErr w:type="spellStart"/>
+      <w:r>
+        <w:rPr>
+          <w:lang w:val="en-NL"/>
+        </w:rPr>
+        <w:t>Meebewegend</w:t>
+      </w:r>
+      <w:proofErr w:type="spellEnd"/>
+      <w:r>
+        <w:rPr>
+          <w:lang w:val="en-NL"/>
+        </w:rPr>
+        <w:t xml:space="preserve"> 2d- of z</w:t>
+      </w:r>
+      <w:proofErr w:type="spellStart"/>
+      <w:r>
+        <w:rPr>
+          <w:lang w:val="en-NL"/>
+        </w:rPr>
+        <w:t>elfs</w:t>
+      </w:r>
+      <w:proofErr w:type="spellEnd"/>
+      <w:r>
+        <w:rPr>
+          <w:lang w:val="en-NL"/>
+        </w:rPr>
+        <w:t xml:space="preserve"> 3d-model: In </w:t>
+      </w:r>
+      <w:proofErr w:type="spellStart"/>
+      <w:r>
+        <w:rPr>
+          <w:lang w:val="en-NL"/>
+        </w:rPr>
+        <w:t>plaats</w:t>
+      </w:r>
+      <w:proofErr w:type="spellEnd"/>
+      <w:r>
+        <w:rPr>
+          <w:lang w:val="en-NL"/>
+        </w:rPr>
+        <w:t xml:space="preserve"> van prints </w:t>
+      </w:r>
+      <w:proofErr w:type="spellStart"/>
+      <w:r>
+        <w:rPr>
+          <w:lang w:val="en-NL"/>
+        </w:rPr>
+        <w:t>voor</w:t>
+      </w:r>
+      <w:proofErr w:type="spellEnd"/>
+      <w:r>
+        <w:rPr>
+          <w:lang w:val="en-NL"/>
+        </w:rPr>
+        <w:t xml:space="preserve"> de </w:t>
+      </w:r>
+      <w:proofErr w:type="spellStart"/>
+      <w:r>
+        <w:rPr>
+          <w:lang w:val="en-NL"/>
+        </w:rPr>
+        <w:t>simulatiecode</w:t>
+      </w:r>
+      <w:proofErr w:type="spellEnd"/>
+      <w:r>
+        <w:rPr>
+          <w:lang w:val="en-NL"/>
+        </w:rPr>
+        <w:t xml:space="preserve"> </w:t>
+      </w:r>
+      <w:proofErr w:type="spellStart"/>
+      <w:r>
+        <w:rPr>
+          <w:lang w:val="en-NL"/>
+        </w:rPr>
+        <w:t>zou</w:t>
+      </w:r>
+      <w:proofErr w:type="spellEnd"/>
+      <w:r>
+        <w:rPr>
+          <w:lang w:val="en-NL"/>
+        </w:rPr>
+        <w:t xml:space="preserve"> </w:t>
+      </w:r>
+      <w:proofErr w:type="spellStart"/>
+      <w:r>
+        <w:rPr>
+          <w:lang w:val="en-NL"/>
+        </w:rPr>
+        <w:t>een</w:t>
+      </w:r>
+      <w:proofErr w:type="spellEnd"/>
+      <w:r>
+        <w:rPr>
+          <w:lang w:val="en-NL"/>
+        </w:rPr>
+        <w:t xml:space="preserve"> </w:t>
+      </w:r>
+      <w:proofErr w:type="spellStart"/>
+      <w:r>
+        <w:rPr>
+          <w:lang w:val="en-NL"/>
+        </w:rPr>
+        <w:t>meebewegende</w:t>
+      </w:r>
+      <w:proofErr w:type="spellEnd"/>
+      <w:r>
+        <w:rPr>
+          <w:lang w:val="en-NL"/>
+        </w:rPr>
+        <w:t xml:space="preserve"> </w:t>
+      </w:r>
+      <w:proofErr w:type="spellStart"/>
+      <w:r>
+        <w:rPr>
+          <w:lang w:val="en-NL"/>
+        </w:rPr>
+        <w:t>virtuele</w:t>
+      </w:r>
+      <w:proofErr w:type="spellEnd"/>
+      <w:r>
+        <w:rPr>
+          <w:lang w:val="en-NL"/>
+        </w:rPr>
+        <w:t xml:space="preserve"> </w:t>
+      </w:r>
+      <w:proofErr w:type="spellStart"/>
+      <w:r>
+        <w:rPr>
+          <w:lang w:val="en-NL"/>
+        </w:rPr>
+        <w:t>robota</w:t>
+      </w:r>
+      <w:r>
+        <w:rPr>
+          <w:lang w:val="en-NL"/>
+        </w:rPr>
+        <w:t>rm</w:t>
+      </w:r>
+      <w:proofErr w:type="spellEnd"/>
+      <w:r>
+        <w:rPr>
+          <w:lang w:val="en-NL"/>
+        </w:rPr>
+        <w:t xml:space="preserve"> </w:t>
+      </w:r>
+      <w:proofErr w:type="spellStart"/>
+      <w:r>
+        <w:rPr>
+          <w:lang w:val="en-NL"/>
+        </w:rPr>
+        <w:t>leuker</w:t>
+      </w:r>
+      <w:proofErr w:type="spellEnd"/>
+      <w:r>
+        <w:rPr>
+          <w:lang w:val="en-NL"/>
+        </w:rPr>
+        <w:t xml:space="preserve"> </w:t>
+      </w:r>
+      <w:proofErr w:type="spellStart"/>
+      <w:r>
+        <w:rPr>
+          <w:lang w:val="en-NL"/>
+        </w:rPr>
+        <w:t>zijn</w:t>
+      </w:r>
+      <w:proofErr w:type="spellEnd"/>
+      <w:r>
+        <w:rPr>
+          <w:lang w:val="en-NL"/>
+        </w:rPr>
+        <w:t>.</w:t>
+      </w:r>
+    </w:p>
+    <w:p>
+      <w:pPr>
+        <w:pStyle w:val="ListParagraph"/>
+        <w:numPr>
+          <w:ilvl w:val="0"/>
+          <w:numId w:val="6"/>
+        </w:numPr>
+        <w:rPr>
+          <w:lang w:val="en-NL"/>
+        </w:rPr>
+      </w:pPr>
+      <w:proofErr w:type="spellStart"/>
+      <w:r>
+        <w:rPr>
+          <w:lang w:val="en-NL"/>
+        </w:rPr>
+        <w:t>Mogelijkheid</w:t>
+      </w:r>
+      <w:proofErr w:type="spellEnd"/>
+      <w:r>
+        <w:rPr>
+          <w:lang w:val="en-NL"/>
+        </w:rPr>
+        <w:t xml:space="preserve"> tot </w:t>
+      </w:r>
+      <w:proofErr w:type="spellStart"/>
+      <w:r>
+        <w:rPr>
+          <w:lang w:val="en-NL"/>
+        </w:rPr>
+        <w:t>aansturing</w:t>
+      </w:r>
+      <w:proofErr w:type="spellEnd"/>
+      <w:r>
+        <w:rPr>
+          <w:lang w:val="en-NL"/>
+        </w:rPr>
+        <w:t xml:space="preserve"> </w:t>
+      </w:r>
+      <w:proofErr w:type="spellStart"/>
+      <w:r>
+        <w:rPr>
+          <w:lang w:val="en-NL"/>
+        </w:rPr>
+        <w:t>vanuit</w:t>
+      </w:r>
+      <w:proofErr w:type="spellEnd"/>
+      <w:r>
+        <w:rPr>
+          <w:lang w:val="en-NL"/>
+        </w:rPr>
+        <w:t xml:space="preserve"> </w:t>
+      </w:r>
+      <w:proofErr w:type="spellStart"/>
+      <w:r>
+        <w:rPr>
+          <w:lang w:val="en-NL"/>
+        </w:rPr>
+        <w:t>minecraft</w:t>
+      </w:r>
+      <w:proofErr w:type="spellEnd"/>
+      <w:r>
+        <w:rPr>
+          <w:lang w:val="en-NL"/>
+        </w:rPr>
+        <w:t xml:space="preserve">: </w:t>
+      </w:r>
+      <w:r>
+        <w:rPr>
+          <w:lang w:val="en-NL"/>
+        </w:rPr>
+        <w:t xml:space="preserve">Het </w:t>
+      </w:r>
+      <w:proofErr w:type="spellStart"/>
+      <w:r>
+        <w:rPr>
+          <w:lang w:val="en-NL"/>
+        </w:rPr>
+        <w:t>veranderen</w:t>
+      </w:r>
+      <w:proofErr w:type="spellEnd"/>
+      <w:r>
+        <w:rPr>
+          <w:lang w:val="en-NL"/>
+        </w:rPr>
+        <w:t xml:space="preserve"> van </w:t>
+      </w:r>
+      <w:proofErr w:type="spellStart"/>
+      <w:r>
+        <w:rPr>
+          <w:lang w:val="en-NL"/>
+        </w:rPr>
+        <w:t>iets</w:t>
+      </w:r>
+      <w:proofErr w:type="spellEnd"/>
+      <w:r>
+        <w:rPr>
+          <w:lang w:val="en-NL"/>
+        </w:rPr>
+        <w:t xml:space="preserve"> in de </w:t>
+      </w:r>
+      <w:proofErr w:type="spellStart"/>
+      <w:r>
+        <w:rPr>
+          <w:lang w:val="en-NL"/>
+        </w:rPr>
+        <w:t>echte</w:t>
+      </w:r>
+      <w:proofErr w:type="spellEnd"/>
+      <w:r>
+        <w:rPr>
+          <w:lang w:val="en-NL"/>
+        </w:rPr>
+        <w:t xml:space="preserve"> </w:t>
+      </w:r>
+      <w:proofErr w:type="spellStart"/>
+      <w:r>
+        <w:rPr>
+          <w:lang w:val="en-NL"/>
+        </w:rPr>
+        <w:t>wereld</w:t>
+      </w:r>
+      <w:proofErr w:type="spellEnd"/>
+      <w:r>
+        <w:rPr>
+          <w:lang w:val="en-NL"/>
+        </w:rPr>
+        <w:t xml:space="preserve"> door in </w:t>
+      </w:r>
+      <w:proofErr w:type="spellStart"/>
+      <w:r>
+        <w:rPr>
+          <w:lang w:val="en-NL"/>
+        </w:rPr>
+        <w:t>een</w:t>
+      </w:r>
+      <w:proofErr w:type="spellEnd"/>
+      <w:r>
+        <w:rPr>
+          <w:lang w:val="en-NL"/>
+        </w:rPr>
+        <w:t xml:space="preserve"> </w:t>
+      </w:r>
+      <w:proofErr w:type="spellStart"/>
+      <w:r>
+        <w:rPr>
+          <w:lang w:val="en-NL"/>
+        </w:rPr>
+        <w:t>computerspel</w:t>
+      </w:r>
+      <w:proofErr w:type="spellEnd"/>
+      <w:r>
+        <w:rPr>
+          <w:lang w:val="en-NL"/>
+        </w:rPr>
+        <w:t xml:space="preserve"> </w:t>
+      </w:r>
+      <w:proofErr w:type="spellStart"/>
+      <w:r>
+        <w:rPr>
+          <w:lang w:val="en-NL"/>
+        </w:rPr>
+        <w:t>ergens</w:t>
+      </w:r>
+      <w:proofErr w:type="spellEnd"/>
+      <w:r>
+        <w:rPr>
+          <w:lang w:val="en-NL"/>
+        </w:rPr>
+        <w:t xml:space="preserve"> op </w:t>
+      </w:r>
+      <w:proofErr w:type="spellStart"/>
+      <w:r>
+        <w:rPr>
+          <w:lang w:val="en-NL"/>
+        </w:rPr>
+        <w:t>te</w:t>
+      </w:r>
+      <w:proofErr w:type="spellEnd"/>
+      <w:r>
+        <w:rPr>
+          <w:lang w:val="en-NL"/>
+        </w:rPr>
+        <w:t xml:space="preserve"> </w:t>
+      </w:r>
+      <w:proofErr w:type="spellStart"/>
+      <w:r>
+        <w:rPr>
+          <w:lang w:val="en-NL"/>
+        </w:rPr>
+        <w:t>klikken</w:t>
+      </w:r>
+      <w:proofErr w:type="spellEnd"/>
+      <w:r>
+        <w:rPr>
+          <w:lang w:val="en-NL"/>
+        </w:rPr>
+        <w:t xml:space="preserve"> </w:t>
+      </w:r>
+      <w:proofErr w:type="spellStart"/>
+      <w:r>
+        <w:rPr>
+          <w:lang w:val="en-NL"/>
+        </w:rPr>
+        <w:t>zou</w:t>
+      </w:r>
+      <w:proofErr w:type="spellEnd"/>
+      <w:r>
+        <w:rPr>
+          <w:lang w:val="en-NL"/>
+        </w:rPr>
+        <w:t xml:space="preserve"> erg </w:t>
+      </w:r>
+      <w:proofErr w:type="spellStart"/>
+      <w:r>
+        <w:rPr>
+          <w:lang w:val="en-NL"/>
+        </w:rPr>
+        <w:t>leuk</w:t>
+      </w:r>
+      <w:proofErr w:type="spellEnd"/>
+      <w:r>
+        <w:rPr>
+          <w:lang w:val="en-NL"/>
+        </w:rPr>
+        <w:t xml:space="preserve"> </w:t>
+      </w:r>
+      <w:proofErr w:type="spellStart"/>
+      <w:r>
+        <w:rPr>
+          <w:lang w:val="en-NL"/>
+        </w:rPr>
+        <w:t>zijn</w:t>
+      </w:r>
+      <w:proofErr w:type="spellEnd"/>
+      <w:r>
+        <w:rPr>
+          <w:lang w:val="en-NL"/>
+        </w:rPr>
+        <w:t xml:space="preserve"> </w:t>
+      </w:r>
+      <w:proofErr w:type="spellStart"/>
+      <w:r>
+        <w:rPr>
+          <w:lang w:val="en-NL"/>
+        </w:rPr>
+        <w:t>voor</w:t>
+      </w:r>
+      <w:proofErr w:type="spellEnd"/>
+      <w:r>
+        <w:rPr>
+          <w:lang w:val="en-NL"/>
+        </w:rPr>
+        <w:t xml:space="preserve"> </w:t>
+      </w:r>
+      <w:proofErr w:type="spellStart"/>
+      <w:r>
+        <w:rPr>
+          <w:lang w:val="en-NL"/>
+        </w:rPr>
+        <w:t>kinderen</w:t>
+      </w:r>
+      <w:proofErr w:type="spellEnd"/>
+      <w:r>
+        <w:rPr>
+          <w:lang w:val="en-NL"/>
+        </w:rPr>
+        <w:t xml:space="preserve"> </w:t>
+      </w:r>
+      <w:proofErr w:type="spellStart"/>
+      <w:r>
+        <w:rPr>
+          <w:lang w:val="en-NL"/>
+        </w:rPr>
+        <w:t>en</w:t>
+      </w:r>
+      <w:proofErr w:type="spellEnd"/>
+      <w:r>
+        <w:rPr>
+          <w:lang w:val="en-NL"/>
+        </w:rPr>
+        <w:t xml:space="preserve"> </w:t>
+      </w:r>
+      <w:proofErr w:type="spellStart"/>
+      <w:r>
+        <w:rPr>
+          <w:lang w:val="en-NL"/>
+        </w:rPr>
+        <w:t>een</w:t>
+      </w:r>
+      <w:proofErr w:type="spellEnd"/>
+      <w:r>
+        <w:rPr>
+          <w:lang w:val="en-NL"/>
+        </w:rPr>
+        <w:t xml:space="preserve"> hoop interesse </w:t>
+      </w:r>
+      <w:proofErr w:type="spellStart"/>
+      <w:r>
+        <w:rPr>
+          <w:lang w:val="en-NL"/>
+        </w:rPr>
+        <w:t>opwekken</w:t>
+      </w:r>
+      <w:proofErr w:type="spellEnd"/>
+      <w:r>
+        <w:rPr>
+          <w:lang w:val="en-NL"/>
+        </w:rPr>
+        <w:t>.</w:t>
+      </w:r>
+    </w:p>
+    <w:p>
+      <w:pPr>
+        <w:pStyle w:val="ListParagraph"/>
+        <w:numPr>
+          <w:ilvl w:val="0"/>
+          <w:numId w:val="6"/>
+        </w:numPr>
+        <w:rPr>
+          <w:lang w:val="en-NL"/>
+        </w:rPr>
+      </w:pPr>
+      <w:proofErr w:type="spellStart"/>
+      <w:r>
+        <w:rPr>
+          <w:lang w:val="en-NL"/>
+        </w:rPr>
+        <w:t>Mogelijkheid</w:t>
+      </w:r>
+      <w:proofErr w:type="spellEnd"/>
+      <w:r>
+        <w:rPr>
+          <w:lang w:val="en-NL"/>
+        </w:rPr>
+        <w:t xml:space="preserve"> </w:t>
+      </w:r>
+      <w:proofErr w:type="spellStart"/>
+      <w:r>
+        <w:rPr>
+          <w:lang w:val="en-NL"/>
+        </w:rPr>
+        <w:t>voor</w:t>
+      </w:r>
+      <w:proofErr w:type="spellEnd"/>
+      <w:r>
+        <w:rPr>
+          <w:lang w:val="en-NL"/>
+        </w:rPr>
+        <w:t xml:space="preserve"> het </w:t>
+      </w:r>
+      <w:proofErr w:type="spellStart"/>
+      <w:r>
+        <w:rPr>
+          <w:lang w:val="en-NL"/>
+        </w:rPr>
+        <w:t>aansluiten</w:t>
+      </w:r>
+      <w:proofErr w:type="spellEnd"/>
+      <w:r>
+        <w:rPr>
+          <w:lang w:val="en-NL"/>
+        </w:rPr>
+        <w:t xml:space="preserve"> van </w:t>
+      </w:r>
+      <w:proofErr w:type="spellStart"/>
+      <w:r>
+        <w:rPr>
+          <w:lang w:val="en-NL"/>
+        </w:rPr>
+        <w:t>sensoren</w:t>
+      </w:r>
+      <w:proofErr w:type="spellEnd"/>
+      <w:r>
+        <w:rPr>
+          <w:lang w:val="en-NL"/>
+        </w:rPr>
+        <w:t xml:space="preserve">: het </w:t>
+      </w:r>
+      <w:proofErr w:type="spellStart"/>
+      <w:r>
+        <w:rPr>
+          <w:lang w:val="en-NL"/>
+        </w:rPr>
+        <w:t>kunnen</w:t>
+      </w:r>
+      <w:proofErr w:type="spellEnd"/>
+      <w:r>
+        <w:rPr>
+          <w:lang w:val="en-NL"/>
+        </w:rPr>
+        <w:t xml:space="preserve"> </w:t>
+      </w:r>
+      <w:proofErr w:type="spellStart"/>
+      <w:r>
+        <w:rPr>
+          <w:lang w:val="en-NL"/>
+        </w:rPr>
+        <w:t>aansluiten</w:t>
+      </w:r>
+      <w:proofErr w:type="spellEnd"/>
+      <w:r>
+        <w:rPr>
+          <w:lang w:val="en-NL"/>
+        </w:rPr>
+        <w:t xml:space="preserve"> van input-devices </w:t>
+      </w:r>
+      <w:proofErr w:type="spellStart"/>
+      <w:r>
+        <w:rPr>
+          <w:lang w:val="en-NL"/>
+        </w:rPr>
+        <w:t>zou</w:t>
+      </w:r>
+      <w:proofErr w:type="spellEnd"/>
+      <w:r>
+        <w:rPr>
+          <w:lang w:val="en-NL"/>
+        </w:rPr>
+        <w:t xml:space="preserve"> </w:t>
+      </w:r>
+      <w:proofErr w:type="spellStart"/>
+      <w:r>
+        <w:rPr>
+          <w:lang w:val="en-NL"/>
+        </w:rPr>
+        <w:t>een</w:t>
+      </w:r>
+      <w:proofErr w:type="spellEnd"/>
+      <w:r>
+        <w:rPr>
+          <w:lang w:val="en-NL"/>
+        </w:rPr>
+        <w:t xml:space="preserve"> hoop extra </w:t>
+      </w:r>
+      <w:proofErr w:type="spellStart"/>
+      <w:r>
+        <w:rPr>
+          <w:lang w:val="en-NL"/>
+        </w:rPr>
+        <w:t>functionaliteit</w:t>
+      </w:r>
+      <w:proofErr w:type="spellEnd"/>
+      <w:r>
+        <w:rPr>
+          <w:lang w:val="en-NL"/>
+        </w:rPr>
+        <w:t xml:space="preserve"> </w:t>
+      </w:r>
+      <w:proofErr w:type="spellStart"/>
+      <w:r>
+        <w:rPr>
+          <w:lang w:val="en-NL"/>
+        </w:rPr>
+        <w:t>aan</w:t>
+      </w:r>
+      <w:proofErr w:type="spellEnd"/>
+      <w:r>
+        <w:rPr>
+          <w:lang w:val="en-NL"/>
+        </w:rPr>
+        <w:t xml:space="preserve"> de </w:t>
+      </w:r>
+      <w:proofErr w:type="spellStart"/>
+      <w:r>
+        <w:rPr>
+          <w:lang w:val="en-NL"/>
+        </w:rPr>
+        <w:t>programmeerinterface</w:t>
+      </w:r>
+      <w:proofErr w:type="spellEnd"/>
+      <w:r>
+        <w:rPr>
+          <w:lang w:val="en-NL"/>
+        </w:rPr>
+        <w:t xml:space="preserve"> </w:t>
+      </w:r>
+      <w:proofErr w:type="spellStart"/>
+      <w:r>
+        <w:rPr>
+          <w:lang w:val="en-NL"/>
+        </w:rPr>
+        <w:t>geven</w:t>
+      </w:r>
+      <w:proofErr w:type="spellEnd"/>
+      <w:r>
+        <w:rPr>
+          <w:lang w:val="en-NL"/>
+        </w:rPr>
+        <w:t>.</w:t>
       </w:r>
     </w:p>
     <w:p>
@@ -7217,21 +11205,7 @@
                 <w:noProof/>
                 <w:lang w:val="en-NL"/>
               </w:rPr>
-              <w:t>Bijlage ./docs/</w:t>
-            </w:r>
-            <w:r>
-              <w:rPr>
-                <w:noProof/>
-                <w:lang w:val="en-NL"/>
-              </w:rPr>
-              <w:t>gemaakte keuzes</w:t>
-            </w:r>
-            <w:r>
-              <w:rPr>
-                <w:noProof/>
-                <w:lang w:val="en-NL"/>
-              </w:rPr>
-              <w:t>.docx</w:t>
+              <w:t>Bijlage ./docs/gemaakte keuzes.docx</w:t>
             </w:r>
           </w:p>
         </w:tc>
@@ -7498,16 +11472,16 @@
 <file path=word/numbering.xml><?xml version="1.0" encoding="utf-8"?>
 <w:numbering xmlns:wpc="http://schemas.microsoft.com/office/word/2010/wordprocessingCanvas" xmlns:cx="http://schemas.microsoft.com/office/drawing/2014/chartex" xmlns:cx1="http://schemas.microsoft.com/office/drawing/2015/9/8/chartex" xmlns:cx2="http://schemas.microsoft.com/office/drawing/2015/10/21/chartex" xmlns:cx3="http://schemas.microsoft.com/office/drawing/2016/5/9/chartex" xmlns:cx4="http://schemas.microsoft.com/office/drawing/2016/5/10/chartex" xmlns:cx5="http://schemas.microsoft.com/office/drawing/2016/5/11/chartex" xmlns:cx6="http://schemas.microsoft.com/office/drawing/2016/5/12/chartex" xmlns:cx7="http://schemas.microsoft.com/office/drawing/2016/5/13/chartex" xmlns:cx8="http://schemas.microsoft.com/office/drawing/2016/5/14/chartex" xmlns:mc="http://schemas.openxmlformats.org/markup-compatibility/2006" xmlns:aink="http://schemas.microsoft.com/office/drawing/2016/ink" xmlns:am3d="http://schemas.microsoft.com/office/drawing/2017/model3d" xmlns:o="urn:schemas-microsoft-com:office:office" xmlns:r="http://schemas.openxmlformats.org/officeDocument/2006/relationships" xmlns:m="http://schemas.openxmlformats.org/officeDocument/2006/math" xmlns:v="urn:schemas-microsoft-com:vml" xmlns:wp14="http://schemas.microsoft.com/office/word/2010/wordprocessingDrawing" xmlns:wp="http://schemas.openxmlformats.org/drawingml/2006/wordprocessingDrawing" xmlns:w10="urn:schemas-microsoft-com:office:word" xmlns:w="http://schemas.openxmlformats.org/wordprocessingml/2006/main" xmlns:w14="http://schemas.microsoft.com/office/word/2010/wordml" xmlns:w15="http://schemas.microsoft.com/office/word/2012/wordml" xmlns:w16cex="http://schemas.microsoft.com/office/word/2018/wordml/cex" xmlns:w16cid="http://schemas.microsoft.com/office/word/2016/wordml/cid" xmlns:w16="http://schemas.microsoft.com/office/word/2018/wordml" xmlns:w16se="http://schemas.microsoft.com/office/word/2015/wordml/symex" xmlns:wpg="http://schemas.microsoft.com/office/word/2010/wordprocessingGroup" xmlns:wpi="http://schemas.microsoft.com/office/word/2010/wordprocessingInk" xmlns:wne="http://schemas.microsoft.com/office/word/2006/wordml" xmlns:wps="http://schemas.microsoft.com/office/word/2010/wordprocessingShape" mc:Ignorable="w14 w15 w16se w16cid w16 w16cex wp14">
   <w:abstractNum w:abstractNumId="0" w15:restartNumberingAfterBreak="0">
-    <w:nsid w:val="43292C3F"/>
+    <w:nsid w:val="0B463019"/>
     <w:multiLevelType w:val="hybridMultilevel"/>
-    <w:tmpl w:val="254668EC"/>
+    <w:tmpl w:val="FC64485C"/>
     <w:lvl w:ilvl="0" w:tplc="04130001">
       <w:start w:val="1"/>
       <w:numFmt w:val="bullet"/>
       <w:lvlText w:val=""/>
       <w:lvlJc w:val="left"/>
       <w:pPr>
-        <w:ind w:left="720" w:hanging="360"/>
+        <w:ind w:left="3600" w:hanging="360"/>
       </w:pPr>
       <w:rPr>
         <w:rFonts w:ascii="Symbol" w:hAnsi="Symbol" w:hint="default"/>
@@ -7519,7 +11493,7 @@
       <w:lvlText w:val="o"/>
       <w:lvlJc w:val="left"/>
       <w:pPr>
-        <w:ind w:left="1440" w:hanging="360"/>
+        <w:ind w:left="4320" w:hanging="360"/>
       </w:pPr>
       <w:rPr>
         <w:rFonts w:ascii="Courier New" w:hAnsi="Courier New" w:cs="Courier New" w:hint="default"/>
@@ -7531,7 +11505,7 @@
       <w:lvlText w:val=""/>
       <w:lvlJc w:val="left"/>
       <w:pPr>
-        <w:ind w:left="2160" w:hanging="360"/>
+        <w:ind w:left="5040" w:hanging="360"/>
       </w:pPr>
       <w:rPr>
         <w:rFonts w:ascii="Wingdings" w:hAnsi="Wingdings" w:hint="default"/>
@@ -7543,7 +11517,7 @@
       <w:lvlText w:val=""/>
       <w:lvlJc w:val="left"/>
       <w:pPr>
-        <w:ind w:left="2880" w:hanging="360"/>
+        <w:ind w:left="5760" w:hanging="360"/>
       </w:pPr>
       <w:rPr>
         <w:rFonts w:ascii="Symbol" w:hAnsi="Symbol" w:hint="default"/>
@@ -7555,7 +11529,7 @@
       <w:lvlText w:val="o"/>
       <w:lvlJc w:val="left"/>
       <w:pPr>
-        <w:ind w:left="3600" w:hanging="360"/>
+        <w:ind w:left="6480" w:hanging="360"/>
       </w:pPr>
       <w:rPr>
         <w:rFonts w:ascii="Courier New" w:hAnsi="Courier New" w:cs="Courier New" w:hint="default"/>
@@ -7567,7 +11541,7 @@
       <w:lvlText w:val=""/>
       <w:lvlJc w:val="left"/>
       <w:pPr>
-        <w:ind w:left="4320" w:hanging="360"/>
+        <w:ind w:left="7200" w:hanging="360"/>
       </w:pPr>
       <w:rPr>
         <w:rFonts w:ascii="Wingdings" w:hAnsi="Wingdings" w:hint="default"/>
@@ -7579,7 +11553,7 @@
       <w:lvlText w:val=""/>
       <w:lvlJc w:val="left"/>
       <w:pPr>
-        <w:ind w:left="5040" w:hanging="360"/>
+        <w:ind w:left="7920" w:hanging="360"/>
       </w:pPr>
       <w:rPr>
         <w:rFonts w:ascii="Symbol" w:hAnsi="Symbol" w:hint="default"/>
@@ -7591,7 +11565,7 @@
       <w:lvlText w:val="o"/>
       <w:lvlJc w:val="left"/>
       <w:pPr>
-        <w:ind w:left="5760" w:hanging="360"/>
+        <w:ind w:left="8640" w:hanging="360"/>
       </w:pPr>
       <w:rPr>
         <w:rFonts w:ascii="Courier New" w:hAnsi="Courier New" w:cs="Courier New" w:hint="default"/>
@@ -7603,7 +11577,7 @@
       <w:lvlText w:val=""/>
       <w:lvlJc w:val="left"/>
       <w:pPr>
-        <w:ind w:left="6480" w:hanging="360"/>
+        <w:ind w:left="9360" w:hanging="360"/>
       </w:pPr>
       <w:rPr>
         <w:rFonts w:ascii="Wingdings" w:hAnsi="Wingdings" w:hint="default"/>
@@ -7611,6 +11585,458 @@
     </w:lvl>
   </w:abstractNum>
   <w:abstractNum w:abstractNumId="1" w15:restartNumberingAfterBreak="0">
+    <w:nsid w:val="24853FB8"/>
+    <w:multiLevelType w:val="hybridMultilevel"/>
+    <w:tmpl w:val="8FB0F194"/>
+    <w:lvl w:ilvl="0" w:tplc="04130001">
+      <w:start w:val="1"/>
+      <w:numFmt w:val="bullet"/>
+      <w:lvlText w:val=""/>
+      <w:lvlJc w:val="left"/>
+      <w:pPr>
+        <w:ind w:left="720" w:hanging="360"/>
+      </w:pPr>
+      <w:rPr>
+        <w:rFonts w:ascii="Symbol" w:hAnsi="Symbol" w:hint="default"/>
+      </w:rPr>
+    </w:lvl>
+    <w:lvl w:ilvl="1" w:tplc="04130003" w:tentative="1">
+      <w:start w:val="1"/>
+      <w:numFmt w:val="bullet"/>
+      <w:lvlText w:val="o"/>
+      <w:lvlJc w:val="left"/>
+      <w:pPr>
+        <w:ind w:left="1440" w:hanging="360"/>
+      </w:pPr>
+      <w:rPr>
+        <w:rFonts w:ascii="Courier New" w:hAnsi="Courier New" w:cs="Courier New" w:hint="default"/>
+      </w:rPr>
+    </w:lvl>
+    <w:lvl w:ilvl="2" w:tplc="04130005" w:tentative="1">
+      <w:start w:val="1"/>
+      <w:numFmt w:val="bullet"/>
+      <w:lvlText w:val=""/>
+      <w:lvlJc w:val="left"/>
+      <w:pPr>
+        <w:ind w:left="2160" w:hanging="360"/>
+      </w:pPr>
+      <w:rPr>
+        <w:rFonts w:ascii="Wingdings" w:hAnsi="Wingdings" w:hint="default"/>
+      </w:rPr>
+    </w:lvl>
+    <w:lvl w:ilvl="3" w:tplc="04130001" w:tentative="1">
+      <w:start w:val="1"/>
+      <w:numFmt w:val="bullet"/>
+      <w:lvlText w:val=""/>
+      <w:lvlJc w:val="left"/>
+      <w:pPr>
+        <w:ind w:left="2880" w:hanging="360"/>
+      </w:pPr>
+      <w:rPr>
+        <w:rFonts w:ascii="Symbol" w:hAnsi="Symbol" w:hint="default"/>
+      </w:rPr>
+    </w:lvl>
+    <w:lvl w:ilvl="4" w:tplc="04130003" w:tentative="1">
+      <w:start w:val="1"/>
+      <w:numFmt w:val="bullet"/>
+      <w:lvlText w:val="o"/>
+      <w:lvlJc w:val="left"/>
+      <w:pPr>
+        <w:ind w:left="3600" w:hanging="360"/>
+      </w:pPr>
+      <w:rPr>
+        <w:rFonts w:ascii="Courier New" w:hAnsi="Courier New" w:cs="Courier New" w:hint="default"/>
+      </w:rPr>
+    </w:lvl>
+    <w:lvl w:ilvl="5" w:tplc="04130005" w:tentative="1">
+      <w:start w:val="1"/>
+      <w:numFmt w:val="bullet"/>
+      <w:lvlText w:val=""/>
+      <w:lvlJc w:val="left"/>
+      <w:pPr>
+        <w:ind w:left="4320" w:hanging="360"/>
+      </w:pPr>
+      <w:rPr>
+        <w:rFonts w:ascii="Wingdings" w:hAnsi="Wingdings" w:hint="default"/>
+      </w:rPr>
+    </w:lvl>
+    <w:lvl w:ilvl="6" w:tplc="04130001" w:tentative="1">
+      <w:start w:val="1"/>
+      <w:numFmt w:val="bullet"/>
+      <w:lvlText w:val=""/>
+      <w:lvlJc w:val="left"/>
+      <w:pPr>
+        <w:ind w:left="5040" w:hanging="360"/>
+      </w:pPr>
+      <w:rPr>
+        <w:rFonts w:ascii="Symbol" w:hAnsi="Symbol" w:hint="default"/>
+      </w:rPr>
+    </w:lvl>
+    <w:lvl w:ilvl="7" w:tplc="04130003" w:tentative="1">
+      <w:start w:val="1"/>
+      <w:numFmt w:val="bullet"/>
+      <w:lvlText w:val="o"/>
+      <w:lvlJc w:val="left"/>
+      <w:pPr>
+        <w:ind w:left="5760" w:hanging="360"/>
+      </w:pPr>
+      <w:rPr>
+        <w:rFonts w:ascii="Courier New" w:hAnsi="Courier New" w:cs="Courier New" w:hint="default"/>
+      </w:rPr>
+    </w:lvl>
+    <w:lvl w:ilvl="8" w:tplc="04130005" w:tentative="1">
+      <w:start w:val="1"/>
+      <w:numFmt w:val="bullet"/>
+      <w:lvlText w:val=""/>
+      <w:lvlJc w:val="left"/>
+      <w:pPr>
+        <w:ind w:left="6480" w:hanging="360"/>
+      </w:pPr>
+      <w:rPr>
+        <w:rFonts w:ascii="Wingdings" w:hAnsi="Wingdings" w:hint="default"/>
+      </w:rPr>
+    </w:lvl>
+  </w:abstractNum>
+  <w:abstractNum w:abstractNumId="2" w15:restartNumberingAfterBreak="0">
+    <w:nsid w:val="2B9C485C"/>
+    <w:multiLevelType w:val="hybridMultilevel"/>
+    <w:tmpl w:val="824E4BBC"/>
+    <w:lvl w:ilvl="0" w:tplc="04130001">
+      <w:start w:val="1"/>
+      <w:numFmt w:val="bullet"/>
+      <w:lvlText w:val=""/>
+      <w:lvlJc w:val="left"/>
+      <w:pPr>
+        <w:ind w:left="720" w:hanging="360"/>
+      </w:pPr>
+      <w:rPr>
+        <w:rFonts w:ascii="Symbol" w:hAnsi="Symbol" w:hint="default"/>
+      </w:rPr>
+    </w:lvl>
+    <w:lvl w:ilvl="1" w:tplc="04130003" w:tentative="1">
+      <w:start w:val="1"/>
+      <w:numFmt w:val="bullet"/>
+      <w:lvlText w:val="o"/>
+      <w:lvlJc w:val="left"/>
+      <w:pPr>
+        <w:ind w:left="1440" w:hanging="360"/>
+      </w:pPr>
+      <w:rPr>
+        <w:rFonts w:ascii="Courier New" w:hAnsi="Courier New" w:cs="Courier New" w:hint="default"/>
+      </w:rPr>
+    </w:lvl>
+    <w:lvl w:ilvl="2" w:tplc="04130005" w:tentative="1">
+      <w:start w:val="1"/>
+      <w:numFmt w:val="bullet"/>
+      <w:lvlText w:val=""/>
+      <w:lvlJc w:val="left"/>
+      <w:pPr>
+        <w:ind w:left="2160" w:hanging="360"/>
+      </w:pPr>
+      <w:rPr>
+        <w:rFonts w:ascii="Wingdings" w:hAnsi="Wingdings" w:hint="default"/>
+      </w:rPr>
+    </w:lvl>
+    <w:lvl w:ilvl="3" w:tplc="04130001" w:tentative="1">
+      <w:start w:val="1"/>
+      <w:numFmt w:val="bullet"/>
+      <w:lvlText w:val=""/>
+      <w:lvlJc w:val="left"/>
+      <w:pPr>
+        <w:ind w:left="2880" w:hanging="360"/>
+      </w:pPr>
+      <w:rPr>
+        <w:rFonts w:ascii="Symbol" w:hAnsi="Symbol" w:hint="default"/>
+      </w:rPr>
+    </w:lvl>
+    <w:lvl w:ilvl="4" w:tplc="04130003" w:tentative="1">
+      <w:start w:val="1"/>
+      <w:numFmt w:val="bullet"/>
+      <w:lvlText w:val="o"/>
+      <w:lvlJc w:val="left"/>
+      <w:pPr>
+        <w:ind w:left="3600" w:hanging="360"/>
+      </w:pPr>
+      <w:rPr>
+        <w:rFonts w:ascii="Courier New" w:hAnsi="Courier New" w:cs="Courier New" w:hint="default"/>
+      </w:rPr>
+    </w:lvl>
+    <w:lvl w:ilvl="5" w:tplc="04130005" w:tentative="1">
+      <w:start w:val="1"/>
+      <w:numFmt w:val="bullet"/>
+      <w:lvlText w:val=""/>
+      <w:lvlJc w:val="left"/>
+      <w:pPr>
+        <w:ind w:left="4320" w:hanging="360"/>
+      </w:pPr>
+      <w:rPr>
+        <w:rFonts w:ascii="Wingdings" w:hAnsi="Wingdings" w:hint="default"/>
+      </w:rPr>
+    </w:lvl>
+    <w:lvl w:ilvl="6" w:tplc="04130001" w:tentative="1">
+      <w:start w:val="1"/>
+      <w:numFmt w:val="bullet"/>
+      <w:lvlText w:val=""/>
+      <w:lvlJc w:val="left"/>
+      <w:pPr>
+        <w:ind w:left="5040" w:hanging="360"/>
+      </w:pPr>
+      <w:rPr>
+        <w:rFonts w:ascii="Symbol" w:hAnsi="Symbol" w:hint="default"/>
+      </w:rPr>
+    </w:lvl>
+    <w:lvl w:ilvl="7" w:tplc="04130003" w:tentative="1">
+      <w:start w:val="1"/>
+      <w:numFmt w:val="bullet"/>
+      <w:lvlText w:val="o"/>
+      <w:lvlJc w:val="left"/>
+      <w:pPr>
+        <w:ind w:left="5760" w:hanging="360"/>
+      </w:pPr>
+      <w:rPr>
+        <w:rFonts w:ascii="Courier New" w:hAnsi="Courier New" w:cs="Courier New" w:hint="default"/>
+      </w:rPr>
+    </w:lvl>
+    <w:lvl w:ilvl="8" w:tplc="04130005" w:tentative="1">
+      <w:start w:val="1"/>
+      <w:numFmt w:val="bullet"/>
+      <w:lvlText w:val=""/>
+      <w:lvlJc w:val="left"/>
+      <w:pPr>
+        <w:ind w:left="6480" w:hanging="360"/>
+      </w:pPr>
+      <w:rPr>
+        <w:rFonts w:ascii="Wingdings" w:hAnsi="Wingdings" w:hint="default"/>
+      </w:rPr>
+    </w:lvl>
+  </w:abstractNum>
+  <w:abstractNum w:abstractNumId="3" w15:restartNumberingAfterBreak="0">
+    <w:nsid w:val="43292C3F"/>
+    <w:multiLevelType w:val="hybridMultilevel"/>
+    <w:tmpl w:val="254668EC"/>
+    <w:lvl w:ilvl="0" w:tplc="04130001">
+      <w:start w:val="1"/>
+      <w:numFmt w:val="bullet"/>
+      <w:lvlText w:val=""/>
+      <w:lvlJc w:val="left"/>
+      <w:pPr>
+        <w:ind w:left="720" w:hanging="360"/>
+      </w:pPr>
+      <w:rPr>
+        <w:rFonts w:ascii="Symbol" w:hAnsi="Symbol" w:hint="default"/>
+      </w:rPr>
+    </w:lvl>
+    <w:lvl w:ilvl="1" w:tplc="04130003" w:tentative="1">
+      <w:start w:val="1"/>
+      <w:numFmt w:val="bullet"/>
+      <w:lvlText w:val="o"/>
+      <w:lvlJc w:val="left"/>
+      <w:pPr>
+        <w:ind w:left="1440" w:hanging="360"/>
+      </w:pPr>
+      <w:rPr>
+        <w:rFonts w:ascii="Courier New" w:hAnsi="Courier New" w:cs="Courier New" w:hint="default"/>
+      </w:rPr>
+    </w:lvl>
+    <w:lvl w:ilvl="2" w:tplc="04130005" w:tentative="1">
+      <w:start w:val="1"/>
+      <w:numFmt w:val="bullet"/>
+      <w:lvlText w:val=""/>
+      <w:lvlJc w:val="left"/>
+      <w:pPr>
+        <w:ind w:left="2160" w:hanging="360"/>
+      </w:pPr>
+      <w:rPr>
+        <w:rFonts w:ascii="Wingdings" w:hAnsi="Wingdings" w:hint="default"/>
+      </w:rPr>
+    </w:lvl>
+    <w:lvl w:ilvl="3" w:tplc="04130001" w:tentative="1">
+      <w:start w:val="1"/>
+      <w:numFmt w:val="bullet"/>
+      <w:lvlText w:val=""/>
+      <w:lvlJc w:val="left"/>
+      <w:pPr>
+        <w:ind w:left="2880" w:hanging="360"/>
+      </w:pPr>
+      <w:rPr>
+        <w:rFonts w:ascii="Symbol" w:hAnsi="Symbol" w:hint="default"/>
+      </w:rPr>
+    </w:lvl>
+    <w:lvl w:ilvl="4" w:tplc="04130003" w:tentative="1">
+      <w:start w:val="1"/>
+      <w:numFmt w:val="bullet"/>
+      <w:lvlText w:val="o"/>
+      <w:lvlJc w:val="left"/>
+      <w:pPr>
+        <w:ind w:left="3600" w:hanging="360"/>
+      </w:pPr>
+      <w:rPr>
+        <w:rFonts w:ascii="Courier New" w:hAnsi="Courier New" w:cs="Courier New" w:hint="default"/>
+      </w:rPr>
+    </w:lvl>
+    <w:lvl w:ilvl="5" w:tplc="04130005" w:tentative="1">
+      <w:start w:val="1"/>
+      <w:numFmt w:val="bullet"/>
+      <w:lvlText w:val=""/>
+      <w:lvlJc w:val="left"/>
+      <w:pPr>
+        <w:ind w:left="4320" w:hanging="360"/>
+      </w:pPr>
+      <w:rPr>
+        <w:rFonts w:ascii="Wingdings" w:hAnsi="Wingdings" w:hint="default"/>
+      </w:rPr>
+    </w:lvl>
+    <w:lvl w:ilvl="6" w:tplc="04130001" w:tentative="1">
+      <w:start w:val="1"/>
+      <w:numFmt w:val="bullet"/>
+      <w:lvlText w:val=""/>
+      <w:lvlJc w:val="left"/>
+      <w:pPr>
+        <w:ind w:left="5040" w:hanging="360"/>
+      </w:pPr>
+      <w:rPr>
+        <w:rFonts w:ascii="Symbol" w:hAnsi="Symbol" w:hint="default"/>
+      </w:rPr>
+    </w:lvl>
+    <w:lvl w:ilvl="7" w:tplc="04130003" w:tentative="1">
+      <w:start w:val="1"/>
+      <w:numFmt w:val="bullet"/>
+      <w:lvlText w:val="o"/>
+      <w:lvlJc w:val="left"/>
+      <w:pPr>
+        <w:ind w:left="5760" w:hanging="360"/>
+      </w:pPr>
+      <w:rPr>
+        <w:rFonts w:ascii="Courier New" w:hAnsi="Courier New" w:cs="Courier New" w:hint="default"/>
+      </w:rPr>
+    </w:lvl>
+    <w:lvl w:ilvl="8" w:tplc="04130005" w:tentative="1">
+      <w:start w:val="1"/>
+      <w:numFmt w:val="bullet"/>
+      <w:lvlText w:val=""/>
+      <w:lvlJc w:val="left"/>
+      <w:pPr>
+        <w:ind w:left="6480" w:hanging="360"/>
+      </w:pPr>
+      <w:rPr>
+        <w:rFonts w:ascii="Wingdings" w:hAnsi="Wingdings" w:hint="default"/>
+      </w:rPr>
+    </w:lvl>
+  </w:abstractNum>
+  <w:abstractNum w:abstractNumId="4" w15:restartNumberingAfterBreak="0">
+    <w:nsid w:val="65E30119"/>
+    <w:multiLevelType w:val="hybridMultilevel"/>
+    <w:tmpl w:val="977E3E2E"/>
+    <w:lvl w:ilvl="0" w:tplc="04130001">
+      <w:start w:val="1"/>
+      <w:numFmt w:val="bullet"/>
+      <w:lvlText w:val=""/>
+      <w:lvlJc w:val="left"/>
+      <w:pPr>
+        <w:ind w:left="360" w:hanging="360"/>
+      </w:pPr>
+      <w:rPr>
+        <w:rFonts w:ascii="Symbol" w:hAnsi="Symbol" w:hint="default"/>
+      </w:rPr>
+    </w:lvl>
+    <w:lvl w:ilvl="1" w:tplc="04130003" w:tentative="1">
+      <w:start w:val="1"/>
+      <w:numFmt w:val="bullet"/>
+      <w:lvlText w:val="o"/>
+      <w:lvlJc w:val="left"/>
+      <w:pPr>
+        <w:ind w:left="1080" w:hanging="360"/>
+      </w:pPr>
+      <w:rPr>
+        <w:rFonts w:ascii="Courier New" w:hAnsi="Courier New" w:cs="Courier New" w:hint="default"/>
+      </w:rPr>
+    </w:lvl>
+    <w:lvl w:ilvl="2" w:tplc="04130005" w:tentative="1">
+      <w:start w:val="1"/>
+      <w:numFmt w:val="bullet"/>
+      <w:lvlText w:val=""/>
+      <w:lvlJc w:val="left"/>
+      <w:pPr>
+        <w:ind w:left="1800" w:hanging="360"/>
+      </w:pPr>
+      <w:rPr>
+        <w:rFonts w:ascii="Wingdings" w:hAnsi="Wingdings" w:hint="default"/>
+      </w:rPr>
+    </w:lvl>
+    <w:lvl w:ilvl="3" w:tplc="04130001" w:tentative="1">
+      <w:start w:val="1"/>
+      <w:numFmt w:val="bullet"/>
+      <w:lvlText w:val=""/>
+      <w:lvlJc w:val="left"/>
+      <w:pPr>
+        <w:ind w:left="2520" w:hanging="360"/>
+      </w:pPr>
+      <w:rPr>
+        <w:rFonts w:ascii="Symbol" w:hAnsi="Symbol" w:hint="default"/>
+      </w:rPr>
+    </w:lvl>
+    <w:lvl w:ilvl="4" w:tplc="04130003" w:tentative="1">
+      <w:start w:val="1"/>
+      <w:numFmt w:val="bullet"/>
+      <w:lvlText w:val="o"/>
+      <w:lvlJc w:val="left"/>
+      <w:pPr>
+        <w:ind w:left="3240" w:hanging="360"/>
+      </w:pPr>
+      <w:rPr>
+        <w:rFonts w:ascii="Courier New" w:hAnsi="Courier New" w:cs="Courier New" w:hint="default"/>
+      </w:rPr>
+    </w:lvl>
+    <w:lvl w:ilvl="5" w:tplc="04130005" w:tentative="1">
+      <w:start w:val="1"/>
+      <w:numFmt w:val="bullet"/>
+      <w:lvlText w:val=""/>
+      <w:lvlJc w:val="left"/>
+      <w:pPr>
+        <w:ind w:left="3960" w:hanging="360"/>
+      </w:pPr>
+      <w:rPr>
+        <w:rFonts w:ascii="Wingdings" w:hAnsi="Wingdings" w:hint="default"/>
+      </w:rPr>
+    </w:lvl>
+    <w:lvl w:ilvl="6" w:tplc="04130001" w:tentative="1">
+      <w:start w:val="1"/>
+      <w:numFmt w:val="bullet"/>
+      <w:lvlText w:val=""/>
+      <w:lvlJc w:val="left"/>
+      <w:pPr>
+        <w:ind w:left="4680" w:hanging="360"/>
+      </w:pPr>
+      <w:rPr>
+        <w:rFonts w:ascii="Symbol" w:hAnsi="Symbol" w:hint="default"/>
+      </w:rPr>
+    </w:lvl>
+    <w:lvl w:ilvl="7" w:tplc="04130003" w:tentative="1">
+      <w:start w:val="1"/>
+      <w:numFmt w:val="bullet"/>
+      <w:lvlText w:val="o"/>
+      <w:lvlJc w:val="left"/>
+      <w:pPr>
+        <w:ind w:left="5400" w:hanging="360"/>
+      </w:pPr>
+      <w:rPr>
+        <w:rFonts w:ascii="Courier New" w:hAnsi="Courier New" w:cs="Courier New" w:hint="default"/>
+      </w:rPr>
+    </w:lvl>
+    <w:lvl w:ilvl="8" w:tplc="04130005" w:tentative="1">
+      <w:start w:val="1"/>
+      <w:numFmt w:val="bullet"/>
+      <w:lvlText w:val=""/>
+      <w:lvlJc w:val="left"/>
+      <w:pPr>
+        <w:ind w:left="6120" w:hanging="360"/>
+      </w:pPr>
+      <w:rPr>
+        <w:rFonts w:ascii="Wingdings" w:hAnsi="Wingdings" w:hint="default"/>
+      </w:rPr>
+    </w:lvl>
+  </w:abstractNum>
+  <w:abstractNum w:abstractNumId="5" w15:restartNumberingAfterBreak="0">
     <w:nsid w:val="7D6C74F5"/>
     <w:multiLevelType w:val="hybridMultilevel"/>
     <w:tmpl w:val="6FE2AC78"/>
@@ -7697,10 +12123,22 @@
     </w:lvl>
   </w:abstractNum>
   <w:num w:numId="1">
+    <w:abstractNumId w:val="5"/>
+  </w:num>
+  <w:num w:numId="2">
+    <w:abstractNumId w:val="3"/>
+  </w:num>
+  <w:num w:numId="3">
     <w:abstractNumId w:val="1"/>
   </w:num>
-  <w:num w:numId="2">
+  <w:num w:numId="4">
     <w:abstractNumId w:val="0"/>
+  </w:num>
+  <w:num w:numId="5">
+    <w:abstractNumId w:val="4"/>
+  </w:num>
+  <w:num w:numId="6">
+    <w:abstractNumId w:val="2"/>
   </w:num>
 </w:numbering>
 </file>

</xml_diff>